<commit_message>
CRF based tagging added
</commit_message>
<xml_diff>
--- a/Part Of Speech.docx
+++ b/Part Of Speech.docx
@@ -13,19 +13,7 @@
         <w:rPr>
           <w:rFonts w:eastAsia="Times New Roman"/>
         </w:rPr>
-        <w:t xml:space="preserve">Part Of Speech </w:t>
-      </w:r>
-      <w:r>
-        <w:rPr>
-          <w:rFonts w:eastAsia="Times New Roman"/>
-        </w:rPr>
-        <w:t>(POS</w:t>
-      </w:r>
-      <w:r>
-        <w:rPr>
-          <w:rFonts w:eastAsia="Times New Roman"/>
-        </w:rPr>
-        <w:t>) Tagging Methods</w:t>
+        <w:t>Part Of Speech (POS) Tagging Methods</w:t>
       </w:r>
     </w:p>
     <w:p>
@@ -136,13 +124,7 @@
         <w:t> </w:t>
       </w:r>
       <w:r>
-        <w:t xml:space="preserve">Part </w:t>
-      </w:r>
-      <w:r>
-        <w:t>of</w:t>
-      </w:r>
-      <w:r>
-        <w:t xml:space="preserve"> Speech defines the function and role of word in a </w:t>
+        <w:t xml:space="preserve">Part of Speech defines the function and role of word in a </w:t>
       </w:r>
       <w:r>
         <w:t>sentence</w:t>
@@ -156,13 +138,7 @@
       </w:r>
       <w:proofErr w:type="gramEnd"/>
       <w:r>
-        <w:t xml:space="preserve"> but we will go </w:t>
-      </w:r>
-      <w:r>
-        <w:t>through</w:t>
-      </w:r>
-      <w:r>
-        <w:t xml:space="preserve"> the most common one’s.</w:t>
+        <w:t xml:space="preserve"> but we will go through the most common one’s.</w:t>
       </w:r>
     </w:p>
     <w:tbl>
@@ -2036,12 +2012,1140 @@
     </w:p>
     <w:p>
       <w:pPr>
+        <w:spacing w:before="100" w:beforeAutospacing="1" w:after="100" w:afterAutospacing="1" w:line="240" w:lineRule="auto"/>
+        <w:ind w:left="720"/>
+        <w:rPr>
+          <w:rFonts w:ascii="Times New Roman" w:eastAsia="Times New Roman" w:hAnsi="Times New Roman" w:cs="Times New Roman"/>
+          <w:kern w:val="0"/>
+          <w14:ligatures w14:val="none"/>
+        </w:rPr>
+      </w:pPr>
+      <w:r>
+        <w:rPr>
+          <w:rFonts w:ascii="Times New Roman" w:eastAsia="Times New Roman" w:hAnsi="Times New Roman" w:cs="Times New Roman"/>
+          <w:b/>
+          <w:bCs/>
+          <w:kern w:val="0"/>
+          <w14:ligatures w14:val="none"/>
+        </w:rPr>
+        <w:t>Lexical Rules</w:t>
+      </w:r>
+      <w:r>
+        <w:rPr>
+          <w:rFonts w:ascii="Times New Roman" w:eastAsia="Times New Roman" w:hAnsi="Times New Roman" w:cs="Times New Roman"/>
+          <w:kern w:val="0"/>
+          <w14:ligatures w14:val="none"/>
+        </w:rPr>
+        <w:t>:</w:t>
+      </w:r>
+    </w:p>
+    <w:p>
+      <w:pPr>
+        <w:numPr>
+          <w:ilvl w:val="1"/>
+          <w:numId w:val="10"/>
+        </w:numPr>
+        <w:spacing w:before="100" w:beforeAutospacing="1" w:after="100" w:afterAutospacing="1" w:line="240" w:lineRule="auto"/>
+        <w:rPr>
+          <w:rFonts w:ascii="Times New Roman" w:eastAsia="Times New Roman" w:hAnsi="Times New Roman" w:cs="Times New Roman"/>
+          <w:kern w:val="0"/>
+          <w14:ligatures w14:val="none"/>
+        </w:rPr>
+      </w:pPr>
+      <w:r>
+        <w:rPr>
+          <w:rFonts w:ascii="Times New Roman" w:eastAsia="Times New Roman" w:hAnsi="Times New Roman" w:cs="Times New Roman"/>
+          <w:kern w:val="0"/>
+          <w14:ligatures w14:val="none"/>
+        </w:rPr>
+        <w:t>Direct mappings for common words to their POS tags.</w:t>
+      </w:r>
+    </w:p>
+    <w:p>
+      <w:pPr>
+        <w:numPr>
+          <w:ilvl w:val="1"/>
+          <w:numId w:val="10"/>
+        </w:numPr>
+        <w:spacing w:before="100" w:beforeAutospacing="1" w:after="100" w:afterAutospacing="1" w:line="240" w:lineRule="auto"/>
+        <w:rPr>
+          <w:rFonts w:ascii="Times New Roman" w:eastAsia="Times New Roman" w:hAnsi="Times New Roman" w:cs="Times New Roman"/>
+          <w:kern w:val="0"/>
+          <w14:ligatures w14:val="none"/>
+        </w:rPr>
+      </w:pPr>
+      <w:r>
+        <w:rPr>
+          <w:rFonts w:ascii="Times New Roman" w:eastAsia="Times New Roman" w:hAnsi="Times New Roman" w:cs="Times New Roman"/>
+          <w:kern w:val="0"/>
+          <w14:ligatures w14:val="none"/>
+        </w:rPr>
+        <w:t>Examples:</w:t>
+      </w:r>
+    </w:p>
+    <w:p>
+      <w:pPr>
+        <w:numPr>
+          <w:ilvl w:val="2"/>
+          <w:numId w:val="10"/>
+        </w:numPr>
+        <w:spacing w:before="100" w:beforeAutospacing="1" w:after="100" w:afterAutospacing="1" w:line="240" w:lineRule="auto"/>
+        <w:rPr>
+          <w:rFonts w:ascii="Times New Roman" w:eastAsia="Times New Roman" w:hAnsi="Times New Roman" w:cs="Times New Roman"/>
+          <w:kern w:val="0"/>
+          <w14:ligatures w14:val="none"/>
+        </w:rPr>
+      </w:pPr>
+      <w:r>
+        <w:rPr>
+          <w:rFonts w:ascii="Courier New" w:eastAsia="Times New Roman" w:hAnsi="Courier New" w:cs="Courier New"/>
+          <w:kern w:val="0"/>
+          <w:sz w:val="20"/>
+          <w:szCs w:val="20"/>
+          <w14:ligatures w14:val="none"/>
+        </w:rPr>
+        <w:t>"the"</w:t>
+      </w:r>
+      <w:r>
+        <w:rPr>
+          <w:rFonts w:ascii="Times New Roman" w:eastAsia="Times New Roman" w:hAnsi="Times New Roman" w:cs="Times New Roman"/>
+          <w:kern w:val="0"/>
+          <w14:ligatures w14:val="none"/>
+        </w:rPr>
+        <w:t xml:space="preserve"> → </w:t>
+      </w:r>
+      <w:r>
+        <w:rPr>
+          <w:rFonts w:ascii="Courier New" w:eastAsia="Times New Roman" w:hAnsi="Courier New" w:cs="Courier New"/>
+          <w:kern w:val="0"/>
+          <w:sz w:val="20"/>
+          <w:szCs w:val="20"/>
+          <w14:ligatures w14:val="none"/>
+        </w:rPr>
+        <w:t>DT</w:t>
+      </w:r>
+      <w:r>
+        <w:rPr>
+          <w:rFonts w:ascii="Times New Roman" w:eastAsia="Times New Roman" w:hAnsi="Times New Roman" w:cs="Times New Roman"/>
+          <w:kern w:val="0"/>
+          <w14:ligatures w14:val="none"/>
+        </w:rPr>
+        <w:t xml:space="preserve"> (Determiner)</w:t>
+      </w:r>
+    </w:p>
+    <w:p>
+      <w:pPr>
+        <w:numPr>
+          <w:ilvl w:val="2"/>
+          <w:numId w:val="10"/>
+        </w:numPr>
+        <w:spacing w:before="100" w:beforeAutospacing="1" w:after="100" w:afterAutospacing="1" w:line="240" w:lineRule="auto"/>
+        <w:rPr>
+          <w:rFonts w:ascii="Times New Roman" w:eastAsia="Times New Roman" w:hAnsi="Times New Roman" w:cs="Times New Roman"/>
+          <w:kern w:val="0"/>
+          <w14:ligatures w14:val="none"/>
+        </w:rPr>
+      </w:pPr>
+      <w:r>
+        <w:rPr>
+          <w:rFonts w:ascii="Courier New" w:eastAsia="Times New Roman" w:hAnsi="Courier New" w:cs="Courier New"/>
+          <w:kern w:val="0"/>
+          <w:sz w:val="20"/>
+          <w:szCs w:val="20"/>
+          <w14:ligatures w14:val="none"/>
+        </w:rPr>
+        <w:t>"is"</w:t>
+      </w:r>
+      <w:r>
+        <w:rPr>
+          <w:rFonts w:ascii="Times New Roman" w:eastAsia="Times New Roman" w:hAnsi="Times New Roman" w:cs="Times New Roman"/>
+          <w:kern w:val="0"/>
+          <w14:ligatures w14:val="none"/>
+        </w:rPr>
+        <w:t xml:space="preserve"> → </w:t>
+      </w:r>
+      <w:r>
+        <w:rPr>
+          <w:rFonts w:ascii="Courier New" w:eastAsia="Times New Roman" w:hAnsi="Courier New" w:cs="Courier New"/>
+          <w:kern w:val="0"/>
+          <w:sz w:val="20"/>
+          <w:szCs w:val="20"/>
+          <w14:ligatures w14:val="none"/>
+        </w:rPr>
+        <w:t>VBZ</w:t>
+      </w:r>
+      <w:r>
+        <w:rPr>
+          <w:rFonts w:ascii="Times New Roman" w:eastAsia="Times New Roman" w:hAnsi="Times New Roman" w:cs="Times New Roman"/>
+          <w:kern w:val="0"/>
+          <w14:ligatures w14:val="none"/>
+        </w:rPr>
+        <w:t xml:space="preserve"> (Verb, 3rd person singular present)</w:t>
+      </w:r>
+    </w:p>
+    <w:p>
+      <w:pPr>
+        <w:numPr>
+          <w:ilvl w:val="2"/>
+          <w:numId w:val="10"/>
+        </w:numPr>
+        <w:spacing w:before="100" w:beforeAutospacing="1" w:after="100" w:afterAutospacing="1" w:line="240" w:lineRule="auto"/>
+        <w:rPr>
+          <w:rFonts w:ascii="Times New Roman" w:eastAsia="Times New Roman" w:hAnsi="Times New Roman" w:cs="Times New Roman"/>
+          <w:kern w:val="0"/>
+          <w14:ligatures w14:val="none"/>
+        </w:rPr>
+      </w:pPr>
+      <w:r>
+        <w:rPr>
+          <w:rFonts w:ascii="Courier New" w:eastAsia="Times New Roman" w:hAnsi="Courier New" w:cs="Courier New"/>
+          <w:kern w:val="0"/>
+          <w:sz w:val="20"/>
+          <w:szCs w:val="20"/>
+          <w14:ligatures w14:val="none"/>
+        </w:rPr>
+        <w:t>"and"</w:t>
+      </w:r>
+      <w:r>
+        <w:rPr>
+          <w:rFonts w:ascii="Times New Roman" w:eastAsia="Times New Roman" w:hAnsi="Times New Roman" w:cs="Times New Roman"/>
+          <w:kern w:val="0"/>
+          <w14:ligatures w14:val="none"/>
+        </w:rPr>
+        <w:t xml:space="preserve"> → </w:t>
+      </w:r>
+      <w:r>
+        <w:rPr>
+          <w:rFonts w:ascii="Courier New" w:eastAsia="Times New Roman" w:hAnsi="Courier New" w:cs="Courier New"/>
+          <w:kern w:val="0"/>
+          <w:sz w:val="20"/>
+          <w:szCs w:val="20"/>
+          <w14:ligatures w14:val="none"/>
+        </w:rPr>
+        <w:t>CC</w:t>
+      </w:r>
+      <w:r>
+        <w:rPr>
+          <w:rFonts w:ascii="Times New Roman" w:eastAsia="Times New Roman" w:hAnsi="Times New Roman" w:cs="Times New Roman"/>
+          <w:kern w:val="0"/>
+          <w14:ligatures w14:val="none"/>
+        </w:rPr>
+        <w:t xml:space="preserve"> (Conjunction)</w:t>
+      </w:r>
+    </w:p>
+    <w:p>
+      <w:pPr>
+        <w:spacing w:before="100" w:beforeAutospacing="1" w:after="100" w:afterAutospacing="1" w:line="240" w:lineRule="auto"/>
+        <w:ind w:left="720"/>
+        <w:rPr>
+          <w:rFonts w:ascii="Times New Roman" w:eastAsia="Times New Roman" w:hAnsi="Times New Roman" w:cs="Times New Roman"/>
+          <w:kern w:val="0"/>
+          <w14:ligatures w14:val="none"/>
+        </w:rPr>
+      </w:pPr>
+      <w:r>
+        <w:rPr>
+          <w:rFonts w:ascii="Times New Roman" w:eastAsia="Times New Roman" w:hAnsi="Times New Roman" w:cs="Times New Roman"/>
+          <w:b/>
+          <w:bCs/>
+          <w:kern w:val="0"/>
+          <w14:ligatures w14:val="none"/>
+        </w:rPr>
+        <w:t>Suffix-Based Rules</w:t>
+      </w:r>
+      <w:r>
+        <w:rPr>
+          <w:rFonts w:ascii="Times New Roman" w:eastAsia="Times New Roman" w:hAnsi="Times New Roman" w:cs="Times New Roman"/>
+          <w:kern w:val="0"/>
+          <w14:ligatures w14:val="none"/>
+        </w:rPr>
+        <w:t>:</w:t>
+      </w:r>
+    </w:p>
+    <w:p>
+      <w:pPr>
+        <w:numPr>
+          <w:ilvl w:val="1"/>
+          <w:numId w:val="10"/>
+        </w:numPr>
+        <w:spacing w:before="100" w:beforeAutospacing="1" w:after="100" w:afterAutospacing="1" w:line="240" w:lineRule="auto"/>
+        <w:rPr>
+          <w:rFonts w:ascii="Times New Roman" w:eastAsia="Times New Roman" w:hAnsi="Times New Roman" w:cs="Times New Roman"/>
+          <w:kern w:val="0"/>
+          <w14:ligatures w14:val="none"/>
+        </w:rPr>
+      </w:pPr>
+      <w:r>
+        <w:rPr>
+          <w:rFonts w:ascii="Times New Roman" w:eastAsia="Times New Roman" w:hAnsi="Times New Roman" w:cs="Times New Roman"/>
+          <w:kern w:val="0"/>
+          <w14:ligatures w14:val="none"/>
+        </w:rPr>
+        <w:t>Words are tagged based on suffix patterns, which indicate their likely POS.</w:t>
+      </w:r>
+    </w:p>
+    <w:p>
+      <w:pPr>
+        <w:numPr>
+          <w:ilvl w:val="1"/>
+          <w:numId w:val="10"/>
+        </w:numPr>
+        <w:spacing w:before="100" w:beforeAutospacing="1" w:after="100" w:afterAutospacing="1" w:line="240" w:lineRule="auto"/>
+        <w:rPr>
+          <w:rFonts w:ascii="Times New Roman" w:eastAsia="Times New Roman" w:hAnsi="Times New Roman" w:cs="Times New Roman"/>
+          <w:kern w:val="0"/>
+          <w14:ligatures w14:val="none"/>
+        </w:rPr>
+      </w:pPr>
+      <w:r>
+        <w:rPr>
+          <w:rFonts w:ascii="Times New Roman" w:eastAsia="Times New Roman" w:hAnsi="Times New Roman" w:cs="Times New Roman"/>
+          <w:kern w:val="0"/>
+          <w14:ligatures w14:val="none"/>
+        </w:rPr>
+        <w:t>Examples:</w:t>
+      </w:r>
+    </w:p>
+    <w:p>
+      <w:pPr>
+        <w:numPr>
+          <w:ilvl w:val="2"/>
+          <w:numId w:val="10"/>
+        </w:numPr>
+        <w:spacing w:before="100" w:beforeAutospacing="1" w:after="100" w:afterAutospacing="1" w:line="240" w:lineRule="auto"/>
+        <w:rPr>
+          <w:rFonts w:ascii="Times New Roman" w:eastAsia="Times New Roman" w:hAnsi="Times New Roman" w:cs="Times New Roman"/>
+          <w:kern w:val="0"/>
+          <w14:ligatures w14:val="none"/>
+        </w:rPr>
+      </w:pPr>
+      <w:r>
+        <w:rPr>
+          <w:rFonts w:ascii="Times New Roman" w:eastAsia="Times New Roman" w:hAnsi="Times New Roman" w:cs="Times New Roman"/>
+          <w:kern w:val="0"/>
+          <w14:ligatures w14:val="none"/>
+        </w:rPr>
+        <w:t xml:space="preserve">Words ending in </w:t>
+      </w:r>
+      <w:r>
+        <w:rPr>
+          <w:rFonts w:ascii="Courier New" w:eastAsia="Times New Roman" w:hAnsi="Courier New" w:cs="Courier New"/>
+          <w:kern w:val="0"/>
+          <w:sz w:val="20"/>
+          <w:szCs w:val="20"/>
+          <w14:ligatures w14:val="none"/>
+        </w:rPr>
+        <w:t>-</w:t>
+      </w:r>
+      <w:proofErr w:type="spellStart"/>
+      <w:r>
+        <w:rPr>
+          <w:rFonts w:ascii="Courier New" w:eastAsia="Times New Roman" w:hAnsi="Courier New" w:cs="Courier New"/>
+          <w:kern w:val="0"/>
+          <w:sz w:val="20"/>
+          <w:szCs w:val="20"/>
+          <w14:ligatures w14:val="none"/>
+        </w:rPr>
+        <w:t>ly</w:t>
+      </w:r>
+      <w:proofErr w:type="spellEnd"/>
+      <w:r>
+        <w:rPr>
+          <w:rFonts w:ascii="Times New Roman" w:eastAsia="Times New Roman" w:hAnsi="Times New Roman" w:cs="Times New Roman"/>
+          <w:kern w:val="0"/>
+          <w14:ligatures w14:val="none"/>
+        </w:rPr>
+        <w:t xml:space="preserve"> → </w:t>
+      </w:r>
+      <w:r>
+        <w:rPr>
+          <w:rFonts w:ascii="Courier New" w:eastAsia="Times New Roman" w:hAnsi="Courier New" w:cs="Courier New"/>
+          <w:kern w:val="0"/>
+          <w:sz w:val="20"/>
+          <w:szCs w:val="20"/>
+          <w14:ligatures w14:val="none"/>
+        </w:rPr>
+        <w:t>RB</w:t>
+      </w:r>
+      <w:r>
+        <w:rPr>
+          <w:rFonts w:ascii="Times New Roman" w:eastAsia="Times New Roman" w:hAnsi="Times New Roman" w:cs="Times New Roman"/>
+          <w:kern w:val="0"/>
+          <w14:ligatures w14:val="none"/>
+        </w:rPr>
+        <w:t xml:space="preserve"> (Adverb): </w:t>
+      </w:r>
+      <w:r>
+        <w:rPr>
+          <w:rFonts w:ascii="Courier New" w:eastAsia="Times New Roman" w:hAnsi="Courier New" w:cs="Courier New"/>
+          <w:kern w:val="0"/>
+          <w:sz w:val="20"/>
+          <w:szCs w:val="20"/>
+          <w14:ligatures w14:val="none"/>
+        </w:rPr>
+        <w:t>"quickly" → RB</w:t>
+      </w:r>
+    </w:p>
+    <w:p>
+      <w:pPr>
+        <w:numPr>
+          <w:ilvl w:val="2"/>
+          <w:numId w:val="10"/>
+        </w:numPr>
+        <w:spacing w:before="100" w:beforeAutospacing="1" w:after="100" w:afterAutospacing="1" w:line="240" w:lineRule="auto"/>
+        <w:rPr>
+          <w:rFonts w:ascii="Times New Roman" w:eastAsia="Times New Roman" w:hAnsi="Times New Roman" w:cs="Times New Roman"/>
+          <w:kern w:val="0"/>
+          <w14:ligatures w14:val="none"/>
+        </w:rPr>
+      </w:pPr>
+      <w:r>
+        <w:rPr>
+          <w:rFonts w:ascii="Times New Roman" w:eastAsia="Times New Roman" w:hAnsi="Times New Roman" w:cs="Times New Roman"/>
+          <w:kern w:val="0"/>
+          <w14:ligatures w14:val="none"/>
+        </w:rPr>
+        <w:t xml:space="preserve">Words ending in </w:t>
+      </w:r>
+      <w:r>
+        <w:rPr>
+          <w:rFonts w:ascii="Courier New" w:eastAsia="Times New Roman" w:hAnsi="Courier New" w:cs="Courier New"/>
+          <w:kern w:val="0"/>
+          <w:sz w:val="20"/>
+          <w:szCs w:val="20"/>
+          <w14:ligatures w14:val="none"/>
+        </w:rPr>
+        <w:t>-</w:t>
+      </w:r>
+      <w:proofErr w:type="spellStart"/>
+      <w:r>
+        <w:rPr>
+          <w:rFonts w:ascii="Courier New" w:eastAsia="Times New Roman" w:hAnsi="Courier New" w:cs="Courier New"/>
+          <w:kern w:val="0"/>
+          <w:sz w:val="20"/>
+          <w:szCs w:val="20"/>
+          <w14:ligatures w14:val="none"/>
+        </w:rPr>
+        <w:t>ing</w:t>
+      </w:r>
+      <w:proofErr w:type="spellEnd"/>
+      <w:r>
+        <w:rPr>
+          <w:rFonts w:ascii="Times New Roman" w:eastAsia="Times New Roman" w:hAnsi="Times New Roman" w:cs="Times New Roman"/>
+          <w:kern w:val="0"/>
+          <w14:ligatures w14:val="none"/>
+        </w:rPr>
+        <w:t xml:space="preserve"> → </w:t>
+      </w:r>
+      <w:r>
+        <w:rPr>
+          <w:rFonts w:ascii="Courier New" w:eastAsia="Times New Roman" w:hAnsi="Courier New" w:cs="Courier New"/>
+          <w:kern w:val="0"/>
+          <w:sz w:val="20"/>
+          <w:szCs w:val="20"/>
+          <w14:ligatures w14:val="none"/>
+        </w:rPr>
+        <w:t>VBG</w:t>
+      </w:r>
+      <w:r>
+        <w:rPr>
+          <w:rFonts w:ascii="Times New Roman" w:eastAsia="Times New Roman" w:hAnsi="Times New Roman" w:cs="Times New Roman"/>
+          <w:kern w:val="0"/>
+          <w14:ligatures w14:val="none"/>
+        </w:rPr>
+        <w:t xml:space="preserve"> (Gerund/Present Participle): </w:t>
+      </w:r>
+      <w:r>
+        <w:rPr>
+          <w:rFonts w:ascii="Courier New" w:eastAsia="Times New Roman" w:hAnsi="Courier New" w:cs="Courier New"/>
+          <w:kern w:val="0"/>
+          <w:sz w:val="20"/>
+          <w:szCs w:val="20"/>
+          <w14:ligatures w14:val="none"/>
+        </w:rPr>
+        <w:t>"running" → VBG</w:t>
+      </w:r>
+    </w:p>
+    <w:p>
+      <w:pPr>
+        <w:numPr>
+          <w:ilvl w:val="2"/>
+          <w:numId w:val="10"/>
+        </w:numPr>
+        <w:spacing w:before="100" w:beforeAutospacing="1" w:after="100" w:afterAutospacing="1" w:line="240" w:lineRule="auto"/>
+        <w:rPr>
+          <w:rFonts w:ascii="Times New Roman" w:eastAsia="Times New Roman" w:hAnsi="Times New Roman" w:cs="Times New Roman"/>
+          <w:kern w:val="0"/>
+          <w14:ligatures w14:val="none"/>
+        </w:rPr>
+      </w:pPr>
+      <w:r>
+        <w:rPr>
+          <w:rFonts w:ascii="Times New Roman" w:eastAsia="Times New Roman" w:hAnsi="Times New Roman" w:cs="Times New Roman"/>
+          <w:kern w:val="0"/>
+          <w14:ligatures w14:val="none"/>
+        </w:rPr>
+        <w:t xml:space="preserve">Words ending in </w:t>
+      </w:r>
+      <w:r>
+        <w:rPr>
+          <w:rFonts w:ascii="Courier New" w:eastAsia="Times New Roman" w:hAnsi="Courier New" w:cs="Courier New"/>
+          <w:kern w:val="0"/>
+          <w:sz w:val="20"/>
+          <w:szCs w:val="20"/>
+          <w14:ligatures w14:val="none"/>
+        </w:rPr>
+        <w:t>-ed</w:t>
+      </w:r>
+      <w:r>
+        <w:rPr>
+          <w:rFonts w:ascii="Times New Roman" w:eastAsia="Times New Roman" w:hAnsi="Times New Roman" w:cs="Times New Roman"/>
+          <w:kern w:val="0"/>
+          <w14:ligatures w14:val="none"/>
+        </w:rPr>
+        <w:t xml:space="preserve"> → </w:t>
+      </w:r>
+      <w:r>
+        <w:rPr>
+          <w:rFonts w:ascii="Courier New" w:eastAsia="Times New Roman" w:hAnsi="Courier New" w:cs="Courier New"/>
+          <w:kern w:val="0"/>
+          <w:sz w:val="20"/>
+          <w:szCs w:val="20"/>
+          <w14:ligatures w14:val="none"/>
+        </w:rPr>
+        <w:t>VBD</w:t>
+      </w:r>
+      <w:r>
+        <w:rPr>
+          <w:rFonts w:ascii="Times New Roman" w:eastAsia="Times New Roman" w:hAnsi="Times New Roman" w:cs="Times New Roman"/>
+          <w:kern w:val="0"/>
+          <w14:ligatures w14:val="none"/>
+        </w:rPr>
+        <w:t xml:space="preserve"> (Past Tense Verb): </w:t>
+      </w:r>
+      <w:r>
+        <w:rPr>
+          <w:rFonts w:ascii="Courier New" w:eastAsia="Times New Roman" w:hAnsi="Courier New" w:cs="Courier New"/>
+          <w:kern w:val="0"/>
+          <w:sz w:val="20"/>
+          <w:szCs w:val="20"/>
+          <w14:ligatures w14:val="none"/>
+        </w:rPr>
+        <w:t>"walked" → VBD</w:t>
+      </w:r>
+    </w:p>
+    <w:p>
+      <w:pPr>
+        <w:spacing w:before="100" w:beforeAutospacing="1" w:after="100" w:afterAutospacing="1" w:line="240" w:lineRule="auto"/>
+        <w:ind w:left="720"/>
+        <w:rPr>
+          <w:rFonts w:ascii="Times New Roman" w:eastAsia="Times New Roman" w:hAnsi="Times New Roman" w:cs="Times New Roman"/>
+          <w:kern w:val="0"/>
+          <w14:ligatures w14:val="none"/>
+        </w:rPr>
+      </w:pPr>
+      <w:r>
+        <w:rPr>
+          <w:rFonts w:ascii="Times New Roman" w:eastAsia="Times New Roman" w:hAnsi="Times New Roman" w:cs="Times New Roman"/>
+          <w:b/>
+          <w:bCs/>
+          <w:kern w:val="0"/>
+          <w14:ligatures w14:val="none"/>
+        </w:rPr>
+        <w:t>Proper Noun Handling</w:t>
+      </w:r>
+      <w:r>
+        <w:rPr>
+          <w:rFonts w:ascii="Times New Roman" w:eastAsia="Times New Roman" w:hAnsi="Times New Roman" w:cs="Times New Roman"/>
+          <w:kern w:val="0"/>
+          <w14:ligatures w14:val="none"/>
+        </w:rPr>
+        <w:t>:</w:t>
+      </w:r>
+    </w:p>
+    <w:p>
+      <w:pPr>
+        <w:numPr>
+          <w:ilvl w:val="1"/>
+          <w:numId w:val="10"/>
+        </w:numPr>
+        <w:spacing w:before="100" w:beforeAutospacing="1" w:after="100" w:afterAutospacing="1" w:line="240" w:lineRule="auto"/>
+        <w:rPr>
+          <w:rFonts w:ascii="Times New Roman" w:eastAsia="Times New Roman" w:hAnsi="Times New Roman" w:cs="Times New Roman"/>
+          <w:kern w:val="0"/>
+          <w14:ligatures w14:val="none"/>
+        </w:rPr>
+      </w:pPr>
+      <w:r>
+        <w:rPr>
+          <w:rFonts w:ascii="Times New Roman" w:eastAsia="Times New Roman" w:hAnsi="Times New Roman" w:cs="Times New Roman"/>
+          <w:kern w:val="0"/>
+          <w14:ligatures w14:val="none"/>
+        </w:rPr>
+        <w:t xml:space="preserve">Capitalized words (not at the beginning of a sentence) are treated as </w:t>
+      </w:r>
+      <w:r>
+        <w:rPr>
+          <w:rFonts w:ascii="Courier New" w:eastAsia="Times New Roman" w:hAnsi="Courier New" w:cs="Courier New"/>
+          <w:kern w:val="0"/>
+          <w:sz w:val="20"/>
+          <w:szCs w:val="20"/>
+          <w14:ligatures w14:val="none"/>
+        </w:rPr>
+        <w:t>NNP</w:t>
+      </w:r>
+      <w:r>
+        <w:rPr>
+          <w:rFonts w:ascii="Times New Roman" w:eastAsia="Times New Roman" w:hAnsi="Times New Roman" w:cs="Times New Roman"/>
+          <w:kern w:val="0"/>
+          <w14:ligatures w14:val="none"/>
+        </w:rPr>
+        <w:t xml:space="preserve"> (Proper Nouns).</w:t>
+      </w:r>
+    </w:p>
+    <w:p>
+      <w:pPr>
+        <w:numPr>
+          <w:ilvl w:val="1"/>
+          <w:numId w:val="10"/>
+        </w:numPr>
+        <w:spacing w:before="100" w:beforeAutospacing="1" w:after="100" w:afterAutospacing="1" w:line="240" w:lineRule="auto"/>
+        <w:rPr>
+          <w:rFonts w:ascii="Times New Roman" w:eastAsia="Times New Roman" w:hAnsi="Times New Roman" w:cs="Times New Roman"/>
+          <w:kern w:val="0"/>
+          <w14:ligatures w14:val="none"/>
+        </w:rPr>
+      </w:pPr>
+      <w:r>
+        <w:rPr>
+          <w:rFonts w:ascii="Times New Roman" w:eastAsia="Times New Roman" w:hAnsi="Times New Roman" w:cs="Times New Roman"/>
+          <w:kern w:val="0"/>
+          <w14:ligatures w14:val="none"/>
+        </w:rPr>
+        <w:t xml:space="preserve">Example: </w:t>
+      </w:r>
+      <w:r>
+        <w:rPr>
+          <w:rFonts w:ascii="Courier New" w:eastAsia="Times New Roman" w:hAnsi="Courier New" w:cs="Courier New"/>
+          <w:kern w:val="0"/>
+          <w:sz w:val="20"/>
+          <w:szCs w:val="20"/>
+          <w14:ligatures w14:val="none"/>
+        </w:rPr>
+        <w:t>"John"</w:t>
+      </w:r>
+      <w:r>
+        <w:rPr>
+          <w:rFonts w:ascii="Times New Roman" w:eastAsia="Times New Roman" w:hAnsi="Times New Roman" w:cs="Times New Roman"/>
+          <w:kern w:val="0"/>
+          <w14:ligatures w14:val="none"/>
+        </w:rPr>
+        <w:t xml:space="preserve"> → </w:t>
+      </w:r>
+      <w:r>
+        <w:rPr>
+          <w:rFonts w:ascii="Courier New" w:eastAsia="Times New Roman" w:hAnsi="Courier New" w:cs="Courier New"/>
+          <w:kern w:val="0"/>
+          <w:sz w:val="20"/>
+          <w:szCs w:val="20"/>
+          <w14:ligatures w14:val="none"/>
+        </w:rPr>
+        <w:t>NNP</w:t>
+      </w:r>
+      <w:r>
+        <w:rPr>
+          <w:rFonts w:ascii="Times New Roman" w:eastAsia="Times New Roman" w:hAnsi="Times New Roman" w:cs="Times New Roman"/>
+          <w:kern w:val="0"/>
+          <w14:ligatures w14:val="none"/>
+        </w:rPr>
+        <w:t>.</w:t>
+      </w:r>
+    </w:p>
+    <w:p>
+      <w:pPr>
+        <w:spacing w:before="100" w:beforeAutospacing="1" w:after="100" w:afterAutospacing="1" w:line="240" w:lineRule="auto"/>
+        <w:ind w:left="720"/>
+        <w:rPr>
+          <w:rFonts w:ascii="Times New Roman" w:eastAsia="Times New Roman" w:hAnsi="Times New Roman" w:cs="Times New Roman"/>
+          <w:kern w:val="0"/>
+          <w14:ligatures w14:val="none"/>
+        </w:rPr>
+      </w:pPr>
+      <w:r>
+        <w:rPr>
+          <w:rFonts w:ascii="Times New Roman" w:eastAsia="Times New Roman" w:hAnsi="Times New Roman" w:cs="Times New Roman"/>
+          <w:b/>
+          <w:bCs/>
+          <w:kern w:val="0"/>
+          <w14:ligatures w14:val="none"/>
+        </w:rPr>
+        <w:lastRenderedPageBreak/>
+        <w:t>Fallback Rule</w:t>
+      </w:r>
+      <w:r>
+        <w:rPr>
+          <w:rFonts w:ascii="Times New Roman" w:eastAsia="Times New Roman" w:hAnsi="Times New Roman" w:cs="Times New Roman"/>
+          <w:kern w:val="0"/>
+          <w14:ligatures w14:val="none"/>
+        </w:rPr>
+        <w:t>:</w:t>
+      </w:r>
+    </w:p>
+    <w:p>
+      <w:pPr>
+        <w:numPr>
+          <w:ilvl w:val="1"/>
+          <w:numId w:val="10"/>
+        </w:numPr>
+        <w:spacing w:before="100" w:beforeAutospacing="1" w:after="100" w:afterAutospacing="1" w:line="240" w:lineRule="auto"/>
+        <w:rPr>
+          <w:rFonts w:ascii="Times New Roman" w:eastAsia="Times New Roman" w:hAnsi="Times New Roman" w:cs="Times New Roman"/>
+          <w:kern w:val="0"/>
+          <w14:ligatures w14:val="none"/>
+        </w:rPr>
+      </w:pPr>
+      <w:r>
+        <w:rPr>
+          <w:rFonts w:ascii="Times New Roman" w:eastAsia="Times New Roman" w:hAnsi="Times New Roman" w:cs="Times New Roman"/>
+          <w:kern w:val="0"/>
+          <w14:ligatures w14:val="none"/>
+        </w:rPr>
+        <w:t xml:space="preserve">If no rule matches, a word is tagged as </w:t>
+      </w:r>
+      <w:r>
+        <w:rPr>
+          <w:rFonts w:ascii="Courier New" w:eastAsia="Times New Roman" w:hAnsi="Courier New" w:cs="Courier New"/>
+          <w:kern w:val="0"/>
+          <w:sz w:val="20"/>
+          <w:szCs w:val="20"/>
+          <w14:ligatures w14:val="none"/>
+        </w:rPr>
+        <w:t>NN</w:t>
+      </w:r>
+      <w:r>
+        <w:rPr>
+          <w:rFonts w:ascii="Times New Roman" w:eastAsia="Times New Roman" w:hAnsi="Times New Roman" w:cs="Times New Roman"/>
+          <w:kern w:val="0"/>
+          <w14:ligatures w14:val="none"/>
+        </w:rPr>
+        <w:t xml:space="preserve"> (Noun) by default.</w:t>
+      </w:r>
+    </w:p>
+    <w:p>
+      <w:pPr>
+        <w:spacing w:before="100" w:beforeAutospacing="1" w:after="100" w:afterAutospacing="1" w:line="240" w:lineRule="auto"/>
+        <w:ind w:left="720"/>
+        <w:rPr>
+          <w:rFonts w:ascii="Times New Roman" w:eastAsia="Times New Roman" w:hAnsi="Times New Roman" w:cs="Times New Roman"/>
+          <w:kern w:val="0"/>
+          <w14:ligatures w14:val="none"/>
+        </w:rPr>
+      </w:pPr>
+      <w:r>
+        <w:rPr>
+          <w:rFonts w:ascii="Times New Roman" w:eastAsia="Times New Roman" w:hAnsi="Times New Roman" w:cs="Times New Roman"/>
+          <w:b/>
+          <w:bCs/>
+          <w:kern w:val="0"/>
+          <w14:ligatures w14:val="none"/>
+        </w:rPr>
+        <w:t>Context-Aware Adjustments</w:t>
+      </w:r>
+      <w:r>
+        <w:rPr>
+          <w:rFonts w:ascii="Times New Roman" w:eastAsia="Times New Roman" w:hAnsi="Times New Roman" w:cs="Times New Roman"/>
+          <w:kern w:val="0"/>
+          <w14:ligatures w14:val="none"/>
+        </w:rPr>
+        <w:t>:</w:t>
+      </w:r>
+    </w:p>
+    <w:p>
+      <w:pPr>
+        <w:numPr>
+          <w:ilvl w:val="1"/>
+          <w:numId w:val="10"/>
+        </w:numPr>
+        <w:spacing w:before="100" w:beforeAutospacing="1" w:after="100" w:afterAutospacing="1" w:line="240" w:lineRule="auto"/>
+        <w:rPr>
+          <w:rFonts w:ascii="Times New Roman" w:eastAsia="Times New Roman" w:hAnsi="Times New Roman" w:cs="Times New Roman"/>
+          <w:kern w:val="0"/>
+          <w14:ligatures w14:val="none"/>
+        </w:rPr>
+      </w:pPr>
+      <w:r>
+        <w:rPr>
+          <w:rFonts w:ascii="Times New Roman" w:eastAsia="Times New Roman" w:hAnsi="Times New Roman" w:cs="Times New Roman"/>
+          <w:kern w:val="0"/>
+          <w14:ligatures w14:val="none"/>
+        </w:rPr>
+        <w:t>Modifies tags based on surrounding words' context.</w:t>
+      </w:r>
+    </w:p>
+    <w:p>
+      <w:pPr>
+        <w:numPr>
+          <w:ilvl w:val="1"/>
+          <w:numId w:val="10"/>
+        </w:numPr>
+        <w:spacing w:before="100" w:beforeAutospacing="1" w:after="100" w:afterAutospacing="1" w:line="240" w:lineRule="auto"/>
+        <w:rPr>
+          <w:rFonts w:ascii="Times New Roman" w:eastAsia="Times New Roman" w:hAnsi="Times New Roman" w:cs="Times New Roman"/>
+          <w:kern w:val="0"/>
+          <w14:ligatures w14:val="none"/>
+        </w:rPr>
+      </w:pPr>
+      <w:r>
+        <w:rPr>
+          <w:rFonts w:ascii="Times New Roman" w:eastAsia="Times New Roman" w:hAnsi="Times New Roman" w:cs="Times New Roman"/>
+          <w:kern w:val="0"/>
+          <w14:ligatures w14:val="none"/>
+        </w:rPr>
+        <w:t>Examples:</w:t>
+      </w:r>
+    </w:p>
+    <w:p>
+      <w:pPr>
+        <w:numPr>
+          <w:ilvl w:val="2"/>
+          <w:numId w:val="10"/>
+        </w:numPr>
+        <w:spacing w:before="100" w:beforeAutospacing="1" w:after="100" w:afterAutospacing="1" w:line="240" w:lineRule="auto"/>
+        <w:rPr>
+          <w:rFonts w:ascii="Times New Roman" w:eastAsia="Times New Roman" w:hAnsi="Times New Roman" w:cs="Times New Roman"/>
+          <w:kern w:val="0"/>
+          <w14:ligatures w14:val="none"/>
+        </w:rPr>
+      </w:pPr>
+      <w:r>
+        <w:rPr>
+          <w:rFonts w:ascii="Times New Roman" w:eastAsia="Times New Roman" w:hAnsi="Times New Roman" w:cs="Times New Roman"/>
+          <w:kern w:val="0"/>
+          <w14:ligatures w14:val="none"/>
+        </w:rPr>
+        <w:t xml:space="preserve">If a </w:t>
+      </w:r>
+      <w:r>
+        <w:rPr>
+          <w:rFonts w:ascii="Courier New" w:eastAsia="Times New Roman" w:hAnsi="Courier New" w:cs="Courier New"/>
+          <w:kern w:val="0"/>
+          <w:sz w:val="20"/>
+          <w:szCs w:val="20"/>
+          <w14:ligatures w14:val="none"/>
+        </w:rPr>
+        <w:t>DT</w:t>
+      </w:r>
+      <w:r>
+        <w:rPr>
+          <w:rFonts w:ascii="Times New Roman" w:eastAsia="Times New Roman" w:hAnsi="Times New Roman" w:cs="Times New Roman"/>
+          <w:kern w:val="0"/>
+          <w14:ligatures w14:val="none"/>
+        </w:rPr>
+        <w:t xml:space="preserve"> (Determiner) precedes a word, the word is likely an </w:t>
+      </w:r>
+      <w:r>
+        <w:rPr>
+          <w:rFonts w:ascii="Courier New" w:eastAsia="Times New Roman" w:hAnsi="Courier New" w:cs="Courier New"/>
+          <w:kern w:val="0"/>
+          <w:sz w:val="20"/>
+          <w:szCs w:val="20"/>
+          <w14:ligatures w14:val="none"/>
+        </w:rPr>
+        <w:t>NN</w:t>
+      </w:r>
+      <w:r>
+        <w:rPr>
+          <w:rFonts w:ascii="Times New Roman" w:eastAsia="Times New Roman" w:hAnsi="Times New Roman" w:cs="Times New Roman"/>
+          <w:kern w:val="0"/>
+          <w14:ligatures w14:val="none"/>
+        </w:rPr>
+        <w:t xml:space="preserve"> (Noun).</w:t>
+      </w:r>
+    </w:p>
+    <w:p>
+      <w:pPr>
+        <w:numPr>
+          <w:ilvl w:val="2"/>
+          <w:numId w:val="10"/>
+        </w:numPr>
+        <w:spacing w:before="100" w:beforeAutospacing="1" w:after="100" w:afterAutospacing="1" w:line="240" w:lineRule="auto"/>
+        <w:rPr>
+          <w:rFonts w:ascii="Times New Roman" w:eastAsia="Times New Roman" w:hAnsi="Times New Roman" w:cs="Times New Roman"/>
+          <w:kern w:val="0"/>
+          <w14:ligatures w14:val="none"/>
+        </w:rPr>
+      </w:pPr>
+      <w:r>
+        <w:rPr>
+          <w:rFonts w:ascii="Times New Roman" w:eastAsia="Times New Roman" w:hAnsi="Times New Roman" w:cs="Times New Roman"/>
+          <w:kern w:val="0"/>
+          <w14:ligatures w14:val="none"/>
+        </w:rPr>
+        <w:t xml:space="preserve">If </w:t>
+      </w:r>
+      <w:proofErr w:type="gramStart"/>
+      <w:r>
+        <w:rPr>
+          <w:rFonts w:ascii="Times New Roman" w:eastAsia="Times New Roman" w:hAnsi="Times New Roman" w:cs="Times New Roman"/>
+          <w:kern w:val="0"/>
+          <w14:ligatures w14:val="none"/>
+        </w:rPr>
+        <w:t>an</w:t>
+      </w:r>
+      <w:proofErr w:type="gramEnd"/>
+      <w:r>
+        <w:rPr>
+          <w:rFonts w:ascii="Times New Roman" w:eastAsia="Times New Roman" w:hAnsi="Times New Roman" w:cs="Times New Roman"/>
+          <w:kern w:val="0"/>
+          <w14:ligatures w14:val="none"/>
+        </w:rPr>
+        <w:t xml:space="preserve"> </w:t>
+      </w:r>
+      <w:r>
+        <w:rPr>
+          <w:rFonts w:ascii="Courier New" w:eastAsia="Times New Roman" w:hAnsi="Courier New" w:cs="Courier New"/>
+          <w:kern w:val="0"/>
+          <w:sz w:val="20"/>
+          <w:szCs w:val="20"/>
+          <w14:ligatures w14:val="none"/>
+        </w:rPr>
+        <w:t>JJ</w:t>
+      </w:r>
+      <w:r>
+        <w:rPr>
+          <w:rFonts w:ascii="Times New Roman" w:eastAsia="Times New Roman" w:hAnsi="Times New Roman" w:cs="Times New Roman"/>
+          <w:kern w:val="0"/>
+          <w14:ligatures w14:val="none"/>
+        </w:rPr>
+        <w:t xml:space="preserve"> (Adjective) precedes a word, the word is likely an </w:t>
+      </w:r>
+      <w:r>
+        <w:rPr>
+          <w:rFonts w:ascii="Courier New" w:eastAsia="Times New Roman" w:hAnsi="Courier New" w:cs="Courier New"/>
+          <w:kern w:val="0"/>
+          <w:sz w:val="20"/>
+          <w:szCs w:val="20"/>
+          <w14:ligatures w14:val="none"/>
+        </w:rPr>
+        <w:t>NN</w:t>
+      </w:r>
+      <w:r>
+        <w:rPr>
+          <w:rFonts w:ascii="Times New Roman" w:eastAsia="Times New Roman" w:hAnsi="Times New Roman" w:cs="Times New Roman"/>
+          <w:kern w:val="0"/>
+          <w14:ligatures w14:val="none"/>
+        </w:rPr>
+        <w:t xml:space="preserve"> (Noun).</w:t>
+      </w:r>
+    </w:p>
+    <w:p>
+      <w:pPr>
+        <w:pStyle w:val="Heading3"/>
+        <w:ind w:firstLine="720"/>
+      </w:pPr>
+      <w:r>
+        <w:rPr>
+          <w:rStyle w:val="Strong"/>
+          <w:b w:val="0"/>
+          <w:bCs w:val="0"/>
+        </w:rPr>
+        <w:t>Usage in Grammar Checking</w:t>
+      </w:r>
+    </w:p>
+    <w:p>
+      <w:pPr>
+        <w:numPr>
+          <w:ilvl w:val="0"/>
+          <w:numId w:val="13"/>
+        </w:numPr>
+        <w:spacing w:before="100" w:beforeAutospacing="1" w:after="100" w:afterAutospacing="1" w:line="240" w:lineRule="auto"/>
+      </w:pPr>
+      <w:r>
+        <w:rPr>
+          <w:rStyle w:val="Strong"/>
+        </w:rPr>
+        <w:t>Tagging Output</w:t>
+      </w:r>
+      <w:r>
+        <w:t>:</w:t>
+      </w:r>
+    </w:p>
+    <w:p>
+      <w:pPr>
+        <w:numPr>
+          <w:ilvl w:val="1"/>
+          <w:numId w:val="13"/>
+        </w:numPr>
+        <w:spacing w:before="100" w:beforeAutospacing="1" w:after="100" w:afterAutospacing="1" w:line="240" w:lineRule="auto"/>
+      </w:pPr>
+      <w:r>
+        <w:t>The tagged words provide a basis for applying grammar rules (e.g., Subject-Verb Agreement).</w:t>
+      </w:r>
+    </w:p>
+    <w:p>
+      <w:pPr>
+        <w:numPr>
+          <w:ilvl w:val="0"/>
+          <w:numId w:val="13"/>
+        </w:numPr>
+        <w:spacing w:before="100" w:beforeAutospacing="1" w:after="100" w:afterAutospacing="1" w:line="240" w:lineRule="auto"/>
+      </w:pPr>
+      <w:r>
+        <w:rPr>
+          <w:rStyle w:val="Strong"/>
+        </w:rPr>
+        <w:t>Error Identification</w:t>
+      </w:r>
+      <w:r>
+        <w:t>:</w:t>
+      </w:r>
+    </w:p>
+    <w:p>
+      <w:pPr>
+        <w:numPr>
+          <w:ilvl w:val="1"/>
+          <w:numId w:val="13"/>
+        </w:numPr>
+        <w:spacing w:before="100" w:beforeAutospacing="1" w:after="100" w:afterAutospacing="1" w:line="240" w:lineRule="auto"/>
+      </w:pPr>
+      <w:r>
+        <w:t>Rules like determiners followed by non-nouns or mismatched subjects and verbs are detected.</w:t>
+      </w:r>
+    </w:p>
+    <w:p>
+      <w:pPr>
+        <w:numPr>
+          <w:ilvl w:val="0"/>
+          <w:numId w:val="13"/>
+        </w:numPr>
+        <w:spacing w:before="100" w:beforeAutospacing="1" w:after="100" w:afterAutospacing="1" w:line="240" w:lineRule="auto"/>
+      </w:pPr>
+      <w:r>
+        <w:rPr>
+          <w:rStyle w:val="Strong"/>
+        </w:rPr>
+        <w:t>Correction</w:t>
+      </w:r>
+      <w:r>
+        <w:t>:</w:t>
+      </w:r>
+    </w:p>
+    <w:p>
+      <w:pPr>
+        <w:numPr>
+          <w:ilvl w:val="1"/>
+          <w:numId w:val="13"/>
+        </w:numPr>
+        <w:spacing w:before="100" w:beforeAutospacing="1" w:after="100" w:afterAutospacing="1" w:line="240" w:lineRule="auto"/>
+      </w:pPr>
+      <w:r>
+        <w:t xml:space="preserve">The errors identified can be corrected using predefined patterns or context-aware </w:t>
+      </w:r>
+      <w:proofErr w:type="spellStart"/>
+      <w:r>
+        <w:t>logi</w:t>
+      </w:r>
+      <w:proofErr w:type="spellEnd"/>
+    </w:p>
+    <w:p>
+      <w:pPr>
+        <w:spacing w:before="100" w:beforeAutospacing="1" w:after="100" w:afterAutospacing="1" w:line="240" w:lineRule="auto"/>
+        <w:ind w:left="360"/>
+        <w:rPr>
+          <w:rFonts w:ascii="Times New Roman" w:eastAsia="Times New Roman" w:hAnsi="Times New Roman" w:cs="Times New Roman"/>
+          <w:kern w:val="0"/>
+          <w14:ligatures w14:val="none"/>
+        </w:rPr>
+      </w:pPr>
+    </w:p>
+    <w:p>
+      <w:pPr>
+        <w:pStyle w:val="ListParagraph"/>
+        <w:spacing w:before="100" w:beforeAutospacing="1" w:after="100" w:afterAutospacing="1" w:line="240" w:lineRule="auto"/>
+        <w:rPr>
+          <w:rFonts w:ascii="Times New Roman" w:eastAsia="Times New Roman" w:hAnsi="Times New Roman" w:cs="Times New Roman"/>
+          <w:kern w:val="0"/>
+          <w14:ligatures w14:val="none"/>
+        </w:rPr>
+      </w:pPr>
+    </w:p>
+    <w:p>
+      <w:pPr>
+        <w:spacing w:before="100" w:beforeAutospacing="1" w:after="100" w:afterAutospacing="1" w:line="240" w:lineRule="auto"/>
+        <w:rPr>
+          <w:rFonts w:ascii="Times New Roman" w:eastAsia="Times New Roman" w:hAnsi="Times New Roman" w:cs="Times New Roman"/>
+          <w:kern w:val="0"/>
+          <w14:ligatures w14:val="none"/>
+        </w:rPr>
+      </w:pPr>
+    </w:p>
+    <w:p>
+      <w:pPr>
+        <w:spacing w:before="100" w:beforeAutospacing="1" w:after="100" w:afterAutospacing="1" w:line="240" w:lineRule="auto"/>
+        <w:ind w:left="720"/>
+        <w:rPr>
+          <w:rFonts w:ascii="Times New Roman" w:eastAsia="Times New Roman" w:hAnsi="Times New Roman" w:cs="Times New Roman"/>
+          <w:kern w:val="0"/>
+          <w14:ligatures w14:val="none"/>
+        </w:rPr>
+      </w:pPr>
+    </w:p>
+    <w:p>
+      <w:pPr>
         <w:pStyle w:val="ListParagraph"/>
         <w:numPr>
           <w:ilvl w:val="0"/>
-          <w:numId w:val="11"/>
+          <w:numId w:val="10"/>
         </w:numPr>
         <w:spacing w:before="100" w:beforeAutospacing="1" w:after="100" w:afterAutospacing="1" w:line="240" w:lineRule="auto"/>
+        <w:rPr>
+          <w:rFonts w:ascii="Times New Roman" w:eastAsia="Times New Roman" w:hAnsi="Times New Roman" w:cs="Times New Roman"/>
+          <w:kern w:val="0"/>
+          <w14:ligatures w14:val="none"/>
+        </w:rPr>
+      </w:pPr>
+      <w:r>
+        <w:rPr>
+          <w:rFonts w:ascii="Times New Roman" w:eastAsia="Times New Roman" w:hAnsi="Times New Roman" w:cs="Times New Roman"/>
+          <w:b/>
+          <w:bCs/>
+          <w:kern w:val="0"/>
+          <w14:ligatures w14:val="none"/>
+        </w:rPr>
+        <w:t>Statistical Models</w:t>
+      </w:r>
+      <w:r>
+        <w:rPr>
+          <w:rFonts w:ascii="Times New Roman" w:eastAsia="Times New Roman" w:hAnsi="Times New Roman" w:cs="Times New Roman"/>
+          <w:kern w:val="0"/>
+          <w14:ligatures w14:val="none"/>
+        </w:rPr>
+        <w:t>:</w:t>
+      </w:r>
+    </w:p>
+    <w:p>
+      <w:pPr>
+        <w:spacing w:before="100" w:beforeAutospacing="1" w:after="100" w:afterAutospacing="1" w:line="240" w:lineRule="auto"/>
+        <w:ind w:left="720"/>
+        <w:rPr>
+          <w:rFonts w:ascii="Times New Roman" w:eastAsia="Times New Roman" w:hAnsi="Times New Roman" w:cs="Times New Roman"/>
+          <w:kern w:val="0"/>
+          <w14:ligatures w14:val="none"/>
+        </w:rPr>
+      </w:pPr>
+      <w:r>
+        <w:rPr>
+          <w:rFonts w:ascii="Times New Roman" w:eastAsia="Times New Roman" w:hAnsi="Times New Roman" w:cs="Times New Roman"/>
+          <w:kern w:val="0"/>
+          <w14:ligatures w14:val="none"/>
+        </w:rPr>
+        <w:t>Implement HMM-based POS tagging using libraries like Python’s NLTK.</w:t>
+      </w:r>
+    </w:p>
+    <w:p>
+      <w:pPr>
+        <w:spacing w:before="100" w:beforeAutospacing="1" w:after="100" w:afterAutospacing="1" w:line="240" w:lineRule="auto"/>
+        <w:ind w:left="720"/>
         <w:rPr>
           <w:rFonts w:ascii="Times New Roman" w:eastAsia="Times New Roman" w:hAnsi="Times New Roman" w:cs="Times New Roman"/>
           <w:kern w:val="0"/>
@@ -2053,7 +3157,7 @@
       <w:pPr>
         <w:numPr>
           <w:ilvl w:val="0"/>
-          <w:numId w:val="1"/>
+          <w:numId w:val="10"/>
         </w:numPr>
         <w:spacing w:before="100" w:beforeAutospacing="1" w:after="100" w:afterAutospacing="1" w:line="240" w:lineRule="auto"/>
         <w:rPr>
@@ -2062,12 +3166,66 @@
           <w14:ligatures w14:val="none"/>
         </w:rPr>
       </w:pPr>
+      <w:r>
+        <w:rPr>
+          <w:rFonts w:ascii="Times New Roman" w:eastAsia="Times New Roman" w:hAnsi="Times New Roman" w:cs="Times New Roman"/>
+          <w:kern w:val="0"/>
+          <w14:ligatures w14:val="none"/>
+        </w:rPr>
+        <w:t xml:space="preserve">Experiment with </w:t>
+      </w:r>
+      <w:proofErr w:type="spellStart"/>
+      <w:r>
+        <w:rPr>
+          <w:rFonts w:ascii="Times New Roman" w:eastAsia="Times New Roman" w:hAnsi="Times New Roman" w:cs="Times New Roman"/>
+          <w:kern w:val="0"/>
+          <w14:ligatures w14:val="none"/>
+        </w:rPr>
+        <w:t>MaxEnt</w:t>
+      </w:r>
+      <w:proofErr w:type="spellEnd"/>
+      <w:r>
+        <w:rPr>
+          <w:rFonts w:ascii="Times New Roman" w:eastAsia="Times New Roman" w:hAnsi="Times New Roman" w:cs="Times New Roman"/>
+          <w:kern w:val="0"/>
+          <w14:ligatures w14:val="none"/>
+        </w:rPr>
+        <w:t xml:space="preserve"> models and CRFs.</w:t>
+      </w:r>
     </w:p>
     <w:p>
       <w:pPr>
         <w:numPr>
           <w:ilvl w:val="0"/>
-          <w:numId w:val="1"/>
+          <w:numId w:val="10"/>
+        </w:numPr>
+        <w:spacing w:before="100" w:beforeAutospacing="1" w:after="100" w:afterAutospacing="1" w:line="240" w:lineRule="auto"/>
+        <w:rPr>
+          <w:rFonts w:ascii="Times New Roman" w:eastAsia="Times New Roman" w:hAnsi="Times New Roman" w:cs="Times New Roman"/>
+          <w:kern w:val="0"/>
+          <w14:ligatures w14:val="none"/>
+        </w:rPr>
+      </w:pPr>
+    </w:p>
+    <w:p>
+      <w:pPr>
+        <w:numPr>
+          <w:ilvl w:val="0"/>
+          <w:numId w:val="10"/>
+        </w:numPr>
+        <w:spacing w:before="100" w:beforeAutospacing="1" w:after="100" w:afterAutospacing="1" w:line="240" w:lineRule="auto"/>
+        <w:rPr>
+          <w:rFonts w:ascii="Times New Roman" w:eastAsia="Times New Roman" w:hAnsi="Times New Roman" w:cs="Times New Roman"/>
+          <w:kern w:val="0"/>
+          <w14:ligatures w14:val="none"/>
+        </w:rPr>
+      </w:pPr>
+    </w:p>
+    <w:p>
+      <w:pPr>
+        <w:numPr>
+          <w:ilvl w:val="0"/>
+          <w:numId w:val="10"/>
         </w:numPr>
         <w:spacing w:before="100" w:beforeAutospacing="1" w:after="100" w:afterAutospacing="1" w:line="240" w:lineRule="auto"/>
         <w:rPr>
@@ -2084,7 +3242,7 @@
           <w:kern w:val="0"/>
           <w14:ligatures w14:val="none"/>
         </w:rPr>
-        <w:t>Rule-Based Methods</w:t>
+        <w:t>Neural Network Models</w:t>
       </w:r>
       <w:r>
         <w:rPr>
@@ -2099,7 +3257,7 @@
       <w:pPr>
         <w:numPr>
           <w:ilvl w:val="0"/>
-          <w:numId w:val="1"/>
+          <w:numId w:val="10"/>
         </w:numPr>
         <w:spacing w:before="100" w:beforeAutospacing="1" w:after="100" w:afterAutospacing="1" w:line="240" w:lineRule="auto"/>
         <w:rPr>
@@ -2114,14 +3272,50 @@
           <w:kern w:val="0"/>
           <w14:ligatures w14:val="none"/>
         </w:rPr>
-        <w:t>Write simple POS tagging rules and test them on sentences.</w:t>
+        <w:t xml:space="preserve">Build a </w:t>
+      </w:r>
+      <w:proofErr w:type="spellStart"/>
+      <w:r>
+        <w:rPr>
+          <w:rFonts w:ascii="Times New Roman" w:eastAsia="Times New Roman" w:hAnsi="Times New Roman" w:cs="Times New Roman"/>
+          <w:kern w:val="0"/>
+          <w14:ligatures w14:val="none"/>
+        </w:rPr>
+        <w:t>BiLSTM</w:t>
+      </w:r>
+      <w:proofErr w:type="spellEnd"/>
+      <w:r>
+        <w:rPr>
+          <w:rFonts w:ascii="Times New Roman" w:eastAsia="Times New Roman" w:hAnsi="Times New Roman" w:cs="Times New Roman"/>
+          <w:kern w:val="0"/>
+          <w14:ligatures w14:val="none"/>
+        </w:rPr>
+        <w:t xml:space="preserve">-based POS tagger using TensorFlow or </w:t>
+      </w:r>
+      <w:proofErr w:type="spellStart"/>
+      <w:r>
+        <w:rPr>
+          <w:rFonts w:ascii="Times New Roman" w:eastAsia="Times New Roman" w:hAnsi="Times New Roman" w:cs="Times New Roman"/>
+          <w:kern w:val="0"/>
+          <w14:ligatures w14:val="none"/>
+        </w:rPr>
+        <w:t>PyTorch</w:t>
+      </w:r>
+      <w:proofErr w:type="spellEnd"/>
+      <w:r>
+        <w:rPr>
+          <w:rFonts w:ascii="Times New Roman" w:eastAsia="Times New Roman" w:hAnsi="Times New Roman" w:cs="Times New Roman"/>
+          <w:kern w:val="0"/>
+          <w14:ligatures w14:val="none"/>
+        </w:rPr>
+        <w:t>.</w:t>
       </w:r>
     </w:p>
     <w:p>
       <w:pPr>
         <w:numPr>
           <w:ilvl w:val="0"/>
-          <w:numId w:val="1"/>
+          <w:numId w:val="10"/>
         </w:numPr>
         <w:spacing w:before="100" w:beforeAutospacing="1" w:after="100" w:afterAutospacing="1" w:line="240" w:lineRule="auto"/>
         <w:rPr>
@@ -2130,12 +3324,20 @@
           <w14:ligatures w14:val="none"/>
         </w:rPr>
       </w:pPr>
+      <w:r>
+        <w:rPr>
+          <w:rFonts w:ascii="Times New Roman" w:eastAsia="Times New Roman" w:hAnsi="Times New Roman" w:cs="Times New Roman"/>
+          <w:kern w:val="0"/>
+          <w14:ligatures w14:val="none"/>
+        </w:rPr>
+        <w:t>Fine-tune transformer models like BERT for POS tagging.</w:t>
+      </w:r>
     </w:p>
     <w:p>
       <w:pPr>
         <w:numPr>
           <w:ilvl w:val="0"/>
-          <w:numId w:val="1"/>
+          <w:numId w:val="10"/>
         </w:numPr>
         <w:spacing w:before="100" w:beforeAutospacing="1" w:after="100" w:afterAutospacing="1" w:line="240" w:lineRule="auto"/>
         <w:rPr>
@@ -2149,7 +3351,21 @@
       <w:pPr>
         <w:numPr>
           <w:ilvl w:val="0"/>
-          <w:numId w:val="1"/>
+          <w:numId w:val="10"/>
+        </w:numPr>
+        <w:spacing w:before="100" w:beforeAutospacing="1" w:after="100" w:afterAutospacing="1" w:line="240" w:lineRule="auto"/>
+        <w:rPr>
+          <w:rFonts w:ascii="Times New Roman" w:eastAsia="Times New Roman" w:hAnsi="Times New Roman" w:cs="Times New Roman"/>
+          <w:kern w:val="0"/>
+          <w14:ligatures w14:val="none"/>
+        </w:rPr>
+      </w:pPr>
+    </w:p>
+    <w:p>
+      <w:pPr>
+        <w:numPr>
+          <w:ilvl w:val="0"/>
+          <w:numId w:val="10"/>
         </w:numPr>
         <w:spacing w:before="100" w:beforeAutospacing="1" w:after="100" w:afterAutospacing="1" w:line="240" w:lineRule="auto"/>
         <w:rPr>
@@ -2166,7 +3382,8 @@
           <w:kern w:val="0"/>
           <w14:ligatures w14:val="none"/>
         </w:rPr>
-        <w:t>Statistical Models</w:t>
+        <w:lastRenderedPageBreak/>
+        <w:t>Experimentation</w:t>
       </w:r>
       <w:r>
         <w:rPr>
@@ -2181,7 +3398,7 @@
       <w:pPr>
         <w:numPr>
           <w:ilvl w:val="0"/>
-          <w:numId w:val="1"/>
+          <w:numId w:val="10"/>
         </w:numPr>
         <w:spacing w:before="100" w:beforeAutospacing="1" w:after="100" w:afterAutospacing="1" w:line="240" w:lineRule="auto"/>
         <w:rPr>
@@ -2196,14 +3413,14 @@
           <w:kern w:val="0"/>
           <w14:ligatures w14:val="none"/>
         </w:rPr>
-        <w:t>Implement HMM-based POS tagging using libraries like Python’s NLTK.</w:t>
+        <w:t>Use datasets like the Penn Treebank to train and evaluate models.</w:t>
       </w:r>
     </w:p>
     <w:p>
       <w:pPr>
         <w:numPr>
           <w:ilvl w:val="0"/>
-          <w:numId w:val="1"/>
+          <w:numId w:val="10"/>
         </w:numPr>
         <w:spacing w:before="100" w:beforeAutospacing="1" w:after="100" w:afterAutospacing="1" w:line="240" w:lineRule="auto"/>
         <w:rPr>
@@ -2218,32 +3435,14 @@
           <w:kern w:val="0"/>
           <w14:ligatures w14:val="none"/>
         </w:rPr>
-        <w:t xml:space="preserve">Experiment with </w:t>
-      </w:r>
-      <w:proofErr w:type="spellStart"/>
-      <w:r>
-        <w:rPr>
-          <w:rFonts w:ascii="Times New Roman" w:eastAsia="Times New Roman" w:hAnsi="Times New Roman" w:cs="Times New Roman"/>
-          <w:kern w:val="0"/>
-          <w14:ligatures w14:val="none"/>
-        </w:rPr>
-        <w:t>MaxEnt</w:t>
-      </w:r>
-      <w:proofErr w:type="spellEnd"/>
-      <w:r>
-        <w:rPr>
-          <w:rFonts w:ascii="Times New Roman" w:eastAsia="Times New Roman" w:hAnsi="Times New Roman" w:cs="Times New Roman"/>
-          <w:kern w:val="0"/>
-          <w14:ligatures w14:val="none"/>
-        </w:rPr>
-        <w:t xml:space="preserve"> models and CRFs.</w:t>
+        <w:t>Compare traditional and modern approaches.</w:t>
       </w:r>
     </w:p>
     <w:p>
       <w:pPr>
         <w:numPr>
           <w:ilvl w:val="0"/>
-          <w:numId w:val="1"/>
+          <w:numId w:val="10"/>
         </w:numPr>
         <w:spacing w:before="100" w:beforeAutospacing="1" w:after="100" w:afterAutospacing="1" w:line="240" w:lineRule="auto"/>
         <w:rPr>
@@ -2257,7 +3456,7 @@
       <w:pPr>
         <w:numPr>
           <w:ilvl w:val="0"/>
-          <w:numId w:val="1"/>
+          <w:numId w:val="10"/>
         </w:numPr>
         <w:spacing w:before="100" w:beforeAutospacing="1" w:after="100" w:afterAutospacing="1" w:line="240" w:lineRule="auto"/>
         <w:rPr>
@@ -2271,7 +3470,7 @@
       <w:pPr>
         <w:numPr>
           <w:ilvl w:val="0"/>
-          <w:numId w:val="1"/>
+          <w:numId w:val="10"/>
         </w:numPr>
         <w:spacing w:before="100" w:beforeAutospacing="1" w:after="100" w:afterAutospacing="1" w:line="240" w:lineRule="auto"/>
         <w:rPr>
@@ -2288,7 +3487,7 @@
           <w:kern w:val="0"/>
           <w14:ligatures w14:val="none"/>
         </w:rPr>
-        <w:t>Neural Network Models</w:t>
+        <w:t>Research Papers</w:t>
       </w:r>
       <w:r>
         <w:rPr>
@@ -2303,7 +3502,7 @@
       <w:pPr>
         <w:numPr>
           <w:ilvl w:val="0"/>
-          <w:numId w:val="1"/>
+          <w:numId w:val="10"/>
         </w:numPr>
         <w:spacing w:before="100" w:beforeAutospacing="1" w:after="100" w:afterAutospacing="1" w:line="240" w:lineRule="auto"/>
         <w:rPr>
@@ -2318,7 +3517,7 @@
           <w:kern w:val="0"/>
           <w14:ligatures w14:val="none"/>
         </w:rPr>
-        <w:t xml:space="preserve">Build a </w:t>
+        <w:t xml:space="preserve">Read foundational works (e.g., </w:t>
       </w:r>
       <w:proofErr w:type="spellStart"/>
       <w:r>
@@ -2327,7 +3526,7 @@
           <w:kern w:val="0"/>
           <w14:ligatures w14:val="none"/>
         </w:rPr>
-        <w:t>BiLSTM</w:t>
+        <w:t>Ratnaparkhi’s</w:t>
       </w:r>
       <w:proofErr w:type="spellEnd"/>
       <w:r>
@@ -2336,7 +3535,7 @@
           <w:kern w:val="0"/>
           <w14:ligatures w14:val="none"/>
         </w:rPr>
-        <w:t xml:space="preserve">-based POS tagger using TensorFlow or </w:t>
+        <w:t xml:space="preserve"> </w:t>
       </w:r>
       <w:proofErr w:type="spellStart"/>
       <w:r>
@@ -2345,7 +3544,7 @@
           <w:kern w:val="0"/>
           <w14:ligatures w14:val="none"/>
         </w:rPr>
-        <w:t>PyTorch</w:t>
+        <w:t>MaxEnt</w:t>
       </w:r>
       <w:proofErr w:type="spellEnd"/>
       <w:r>
@@ -2354,14 +3553,14 @@
           <w:kern w:val="0"/>
           <w14:ligatures w14:val="none"/>
         </w:rPr>
-        <w:t>.</w:t>
+        <w:t xml:space="preserve"> model, Lafferty’s CRF paper).</w:t>
       </w:r>
     </w:p>
     <w:p>
       <w:pPr>
         <w:numPr>
           <w:ilvl w:val="0"/>
-          <w:numId w:val="1"/>
+          <w:numId w:val="10"/>
         </w:numPr>
         <w:spacing w:before="100" w:beforeAutospacing="1" w:after="100" w:afterAutospacing="1" w:line="240" w:lineRule="auto"/>
         <w:rPr>
@@ -2376,14 +3575,32 @@
           <w:kern w:val="0"/>
           <w14:ligatures w14:val="none"/>
         </w:rPr>
-        <w:t>Fine-tune transformer models like BERT for POS tagging.</w:t>
+        <w:t xml:space="preserve">Explore state-of-the-art models on </w:t>
+      </w:r>
+      <w:proofErr w:type="spellStart"/>
+      <w:r>
+        <w:rPr>
+          <w:rFonts w:ascii="Times New Roman" w:eastAsia="Times New Roman" w:hAnsi="Times New Roman" w:cs="Times New Roman"/>
+          <w:kern w:val="0"/>
+          <w14:ligatures w14:val="none"/>
+        </w:rPr>
+        <w:t>arXiv</w:t>
+      </w:r>
+      <w:proofErr w:type="spellEnd"/>
+      <w:r>
+        <w:rPr>
+          <w:rFonts w:ascii="Times New Roman" w:eastAsia="Times New Roman" w:hAnsi="Times New Roman" w:cs="Times New Roman"/>
+          <w:kern w:val="0"/>
+          <w14:ligatures w14:val="none"/>
+        </w:rPr>
+        <w:t>.</w:t>
       </w:r>
     </w:p>
     <w:p>
       <w:pPr>
         <w:numPr>
           <w:ilvl w:val="0"/>
-          <w:numId w:val="1"/>
+          <w:numId w:val="10"/>
         </w:numPr>
         <w:spacing w:before="100" w:beforeAutospacing="1" w:after="100" w:afterAutospacing="1" w:line="240" w:lineRule="auto"/>
         <w:rPr>
@@ -2397,7 +3614,7 @@
       <w:pPr>
         <w:numPr>
           <w:ilvl w:val="0"/>
-          <w:numId w:val="1"/>
+          <w:numId w:val="10"/>
         </w:numPr>
         <w:spacing w:before="100" w:beforeAutospacing="1" w:after="100" w:afterAutospacing="1" w:line="240" w:lineRule="auto"/>
         <w:rPr>
@@ -2411,7 +3628,7 @@
       <w:pPr>
         <w:numPr>
           <w:ilvl w:val="0"/>
-          <w:numId w:val="1"/>
+          <w:numId w:val="10"/>
         </w:numPr>
         <w:spacing w:before="100" w:beforeAutospacing="1" w:after="100" w:afterAutospacing="1" w:line="240" w:lineRule="auto"/>
         <w:rPr>
@@ -2428,7 +3645,7 @@
           <w:kern w:val="0"/>
           <w14:ligatures w14:val="none"/>
         </w:rPr>
-        <w:t>Experimentation</w:t>
+        <w:t>Projects</w:t>
       </w:r>
       <w:r>
         <w:rPr>
@@ -2443,7 +3660,7 @@
       <w:pPr>
         <w:numPr>
           <w:ilvl w:val="0"/>
-          <w:numId w:val="1"/>
+          <w:numId w:val="10"/>
         </w:numPr>
         <w:spacing w:before="100" w:beforeAutospacing="1" w:after="100" w:afterAutospacing="1" w:line="240" w:lineRule="auto"/>
         <w:rPr>
@@ -2458,277 +3675,14 @@
           <w:kern w:val="0"/>
           <w14:ligatures w14:val="none"/>
         </w:rPr>
-        <w:t>Use datasets like the Penn Treebank to train and evaluate models.</w:t>
+        <w:t>Build a POS tagging pipeline.</w:t>
       </w:r>
     </w:p>
     <w:p>
       <w:pPr>
         <w:numPr>
           <w:ilvl w:val="0"/>
-          <w:numId w:val="1"/>
-        </w:numPr>
-        <w:spacing w:before="100" w:beforeAutospacing="1" w:after="100" w:afterAutospacing="1" w:line="240" w:lineRule="auto"/>
-        <w:rPr>
-          <w:rFonts w:ascii="Times New Roman" w:eastAsia="Times New Roman" w:hAnsi="Times New Roman" w:cs="Times New Roman"/>
-          <w:kern w:val="0"/>
-          <w14:ligatures w14:val="none"/>
-        </w:rPr>
-      </w:pPr>
-      <w:r>
-        <w:rPr>
-          <w:rFonts w:ascii="Times New Roman" w:eastAsia="Times New Roman" w:hAnsi="Times New Roman" w:cs="Times New Roman"/>
-          <w:kern w:val="0"/>
-          <w14:ligatures w14:val="none"/>
-        </w:rPr>
-        <w:t>Compare traditional and modern approaches.</w:t>
-      </w:r>
-    </w:p>
-    <w:p>
-      <w:pPr>
-        <w:numPr>
-          <w:ilvl w:val="0"/>
-          <w:numId w:val="1"/>
-        </w:numPr>
-        <w:spacing w:before="100" w:beforeAutospacing="1" w:after="100" w:afterAutospacing="1" w:line="240" w:lineRule="auto"/>
-        <w:rPr>
-          <w:rFonts w:ascii="Times New Roman" w:eastAsia="Times New Roman" w:hAnsi="Times New Roman" w:cs="Times New Roman"/>
-          <w:kern w:val="0"/>
-          <w14:ligatures w14:val="none"/>
-        </w:rPr>
-      </w:pPr>
-    </w:p>
-    <w:p>
-      <w:pPr>
-        <w:numPr>
-          <w:ilvl w:val="0"/>
-          <w:numId w:val="1"/>
-        </w:numPr>
-        <w:spacing w:before="100" w:beforeAutospacing="1" w:after="100" w:afterAutospacing="1" w:line="240" w:lineRule="auto"/>
-        <w:rPr>
-          <w:rFonts w:ascii="Times New Roman" w:eastAsia="Times New Roman" w:hAnsi="Times New Roman" w:cs="Times New Roman"/>
-          <w:kern w:val="0"/>
-          <w14:ligatures w14:val="none"/>
-        </w:rPr>
-      </w:pPr>
-    </w:p>
-    <w:p>
-      <w:pPr>
-        <w:numPr>
-          <w:ilvl w:val="0"/>
-          <w:numId w:val="1"/>
-        </w:numPr>
-        <w:spacing w:before="100" w:beforeAutospacing="1" w:after="100" w:afterAutospacing="1" w:line="240" w:lineRule="auto"/>
-        <w:rPr>
-          <w:rFonts w:ascii="Times New Roman" w:eastAsia="Times New Roman" w:hAnsi="Times New Roman" w:cs="Times New Roman"/>
-          <w:kern w:val="0"/>
-          <w14:ligatures w14:val="none"/>
-        </w:rPr>
-      </w:pPr>
-      <w:r>
-        <w:rPr>
-          <w:rFonts w:ascii="Times New Roman" w:eastAsia="Times New Roman" w:hAnsi="Times New Roman" w:cs="Times New Roman"/>
-          <w:b/>
-          <w:bCs/>
-          <w:kern w:val="0"/>
-          <w14:ligatures w14:val="none"/>
-        </w:rPr>
-        <w:t>Research Papers</w:t>
-      </w:r>
-      <w:r>
-        <w:rPr>
-          <w:rFonts w:ascii="Times New Roman" w:eastAsia="Times New Roman" w:hAnsi="Times New Roman" w:cs="Times New Roman"/>
-          <w:kern w:val="0"/>
-          <w14:ligatures w14:val="none"/>
-        </w:rPr>
-        <w:t>:</w:t>
-      </w:r>
-    </w:p>
-    <w:p>
-      <w:pPr>
-        <w:numPr>
-          <w:ilvl w:val="0"/>
-          <w:numId w:val="1"/>
-        </w:numPr>
-        <w:spacing w:before="100" w:beforeAutospacing="1" w:after="100" w:afterAutospacing="1" w:line="240" w:lineRule="auto"/>
-        <w:rPr>
-          <w:rFonts w:ascii="Times New Roman" w:eastAsia="Times New Roman" w:hAnsi="Times New Roman" w:cs="Times New Roman"/>
-          <w:kern w:val="0"/>
-          <w14:ligatures w14:val="none"/>
-        </w:rPr>
-      </w:pPr>
-      <w:r>
-        <w:rPr>
-          <w:rFonts w:ascii="Times New Roman" w:eastAsia="Times New Roman" w:hAnsi="Times New Roman" w:cs="Times New Roman"/>
-          <w:kern w:val="0"/>
-          <w14:ligatures w14:val="none"/>
-        </w:rPr>
-        <w:t xml:space="preserve">Read foundational works (e.g., </w:t>
-      </w:r>
-      <w:proofErr w:type="spellStart"/>
-      <w:r>
-        <w:rPr>
-          <w:rFonts w:ascii="Times New Roman" w:eastAsia="Times New Roman" w:hAnsi="Times New Roman" w:cs="Times New Roman"/>
-          <w:kern w:val="0"/>
-          <w14:ligatures w14:val="none"/>
-        </w:rPr>
-        <w:t>Ratnaparkhi’s</w:t>
-      </w:r>
-      <w:proofErr w:type="spellEnd"/>
-      <w:r>
-        <w:rPr>
-          <w:rFonts w:ascii="Times New Roman" w:eastAsia="Times New Roman" w:hAnsi="Times New Roman" w:cs="Times New Roman"/>
-          <w:kern w:val="0"/>
-          <w14:ligatures w14:val="none"/>
-        </w:rPr>
-        <w:t xml:space="preserve"> </w:t>
-      </w:r>
-      <w:proofErr w:type="spellStart"/>
-      <w:r>
-        <w:rPr>
-          <w:rFonts w:ascii="Times New Roman" w:eastAsia="Times New Roman" w:hAnsi="Times New Roman" w:cs="Times New Roman"/>
-          <w:kern w:val="0"/>
-          <w14:ligatures w14:val="none"/>
-        </w:rPr>
-        <w:t>MaxEnt</w:t>
-      </w:r>
-      <w:proofErr w:type="spellEnd"/>
-      <w:r>
-        <w:rPr>
-          <w:rFonts w:ascii="Times New Roman" w:eastAsia="Times New Roman" w:hAnsi="Times New Roman" w:cs="Times New Roman"/>
-          <w:kern w:val="0"/>
-          <w14:ligatures w14:val="none"/>
-        </w:rPr>
-        <w:t xml:space="preserve"> model, Lafferty’s CRF paper).</w:t>
-      </w:r>
-    </w:p>
-    <w:p>
-      <w:pPr>
-        <w:numPr>
-          <w:ilvl w:val="0"/>
-          <w:numId w:val="1"/>
-        </w:numPr>
-        <w:spacing w:before="100" w:beforeAutospacing="1" w:after="100" w:afterAutospacing="1" w:line="240" w:lineRule="auto"/>
-        <w:rPr>
-          <w:rFonts w:ascii="Times New Roman" w:eastAsia="Times New Roman" w:hAnsi="Times New Roman" w:cs="Times New Roman"/>
-          <w:kern w:val="0"/>
-          <w14:ligatures w14:val="none"/>
-        </w:rPr>
-      </w:pPr>
-      <w:r>
-        <w:rPr>
-          <w:rFonts w:ascii="Times New Roman" w:eastAsia="Times New Roman" w:hAnsi="Times New Roman" w:cs="Times New Roman"/>
-          <w:kern w:val="0"/>
-          <w14:ligatures w14:val="none"/>
-        </w:rPr>
-        <w:lastRenderedPageBreak/>
-        <w:t xml:space="preserve">Explore state-of-the-art models on </w:t>
-      </w:r>
-      <w:proofErr w:type="spellStart"/>
-      <w:r>
-        <w:rPr>
-          <w:rFonts w:ascii="Times New Roman" w:eastAsia="Times New Roman" w:hAnsi="Times New Roman" w:cs="Times New Roman"/>
-          <w:kern w:val="0"/>
-          <w14:ligatures w14:val="none"/>
-        </w:rPr>
-        <w:t>arXiv</w:t>
-      </w:r>
-      <w:proofErr w:type="spellEnd"/>
-      <w:r>
-        <w:rPr>
-          <w:rFonts w:ascii="Times New Roman" w:eastAsia="Times New Roman" w:hAnsi="Times New Roman" w:cs="Times New Roman"/>
-          <w:kern w:val="0"/>
-          <w14:ligatures w14:val="none"/>
-        </w:rPr>
-        <w:t>.</w:t>
-      </w:r>
-    </w:p>
-    <w:p>
-      <w:pPr>
-        <w:numPr>
-          <w:ilvl w:val="0"/>
-          <w:numId w:val="1"/>
-        </w:numPr>
-        <w:spacing w:before="100" w:beforeAutospacing="1" w:after="100" w:afterAutospacing="1" w:line="240" w:lineRule="auto"/>
-        <w:rPr>
-          <w:rFonts w:ascii="Times New Roman" w:eastAsia="Times New Roman" w:hAnsi="Times New Roman" w:cs="Times New Roman"/>
-          <w:kern w:val="0"/>
-          <w14:ligatures w14:val="none"/>
-        </w:rPr>
-      </w:pPr>
-    </w:p>
-    <w:p>
-      <w:pPr>
-        <w:numPr>
-          <w:ilvl w:val="0"/>
-          <w:numId w:val="1"/>
-        </w:numPr>
-        <w:spacing w:before="100" w:beforeAutospacing="1" w:after="100" w:afterAutospacing="1" w:line="240" w:lineRule="auto"/>
-        <w:rPr>
-          <w:rFonts w:ascii="Times New Roman" w:eastAsia="Times New Roman" w:hAnsi="Times New Roman" w:cs="Times New Roman"/>
-          <w:kern w:val="0"/>
-          <w14:ligatures w14:val="none"/>
-        </w:rPr>
-      </w:pPr>
-    </w:p>
-    <w:p>
-      <w:pPr>
-        <w:numPr>
-          <w:ilvl w:val="0"/>
-          <w:numId w:val="1"/>
-        </w:numPr>
-        <w:spacing w:before="100" w:beforeAutospacing="1" w:after="100" w:afterAutospacing="1" w:line="240" w:lineRule="auto"/>
-        <w:rPr>
-          <w:rFonts w:ascii="Times New Roman" w:eastAsia="Times New Roman" w:hAnsi="Times New Roman" w:cs="Times New Roman"/>
-          <w:kern w:val="0"/>
-          <w14:ligatures w14:val="none"/>
-        </w:rPr>
-      </w:pPr>
-      <w:r>
-        <w:rPr>
-          <w:rFonts w:ascii="Times New Roman" w:eastAsia="Times New Roman" w:hAnsi="Times New Roman" w:cs="Times New Roman"/>
-          <w:b/>
-          <w:bCs/>
-          <w:kern w:val="0"/>
-          <w14:ligatures w14:val="none"/>
-        </w:rPr>
-        <w:t>Projects</w:t>
-      </w:r>
-      <w:r>
-        <w:rPr>
-          <w:rFonts w:ascii="Times New Roman" w:eastAsia="Times New Roman" w:hAnsi="Times New Roman" w:cs="Times New Roman"/>
-          <w:kern w:val="0"/>
-          <w14:ligatures w14:val="none"/>
-        </w:rPr>
-        <w:t>:</w:t>
-      </w:r>
-    </w:p>
-    <w:p>
-      <w:pPr>
-        <w:numPr>
-          <w:ilvl w:val="0"/>
-          <w:numId w:val="1"/>
-        </w:numPr>
-        <w:spacing w:before="100" w:beforeAutospacing="1" w:after="100" w:afterAutospacing="1" w:line="240" w:lineRule="auto"/>
-        <w:rPr>
-          <w:rFonts w:ascii="Times New Roman" w:eastAsia="Times New Roman" w:hAnsi="Times New Roman" w:cs="Times New Roman"/>
-          <w:kern w:val="0"/>
-          <w14:ligatures w14:val="none"/>
-        </w:rPr>
-      </w:pPr>
-      <w:r>
-        <w:rPr>
-          <w:rFonts w:ascii="Times New Roman" w:eastAsia="Times New Roman" w:hAnsi="Times New Roman" w:cs="Times New Roman"/>
-          <w:kern w:val="0"/>
-          <w14:ligatures w14:val="none"/>
-        </w:rPr>
-        <w:t>Build a POS tagging pipeline.</w:t>
-      </w:r>
-    </w:p>
-    <w:p>
-      <w:pPr>
-        <w:numPr>
-          <w:ilvl w:val="0"/>
-          <w:numId w:val="1"/>
+          <w:numId w:val="10"/>
         </w:numPr>
         <w:spacing w:before="100" w:beforeAutospacing="1" w:after="100" w:afterAutospacing="1" w:line="240" w:lineRule="auto"/>
         <w:rPr>
@@ -2770,6 +3724,127 @@
 <file path=word/numbering.xml><?xml version="1.0" encoding="utf-8"?>
 <w:numbering xmlns:wpc="http://schemas.microsoft.com/office/word/2010/wordprocessingCanvas" xmlns:cx="http://schemas.microsoft.com/office/drawing/2014/chartex" xmlns:cx1="http://schemas.microsoft.com/office/drawing/2015/9/8/chartex" xmlns:cx2="http://schemas.microsoft.com/office/drawing/2015/10/21/chartex" xmlns:cx3="http://schemas.microsoft.com/office/drawing/2016/5/9/chartex" xmlns:cx4="http://schemas.microsoft.com/office/drawing/2016/5/10/chartex" xmlns:cx5="http://schemas.microsoft.com/office/drawing/2016/5/11/chartex" xmlns:cx6="http://schemas.microsoft.com/office/drawing/2016/5/12/chartex" xmlns:cx7="http://schemas.microsoft.com/office/drawing/2016/5/13/chartex" xmlns:cx8="http://schemas.microsoft.com/office/drawing/2016/5/14/chartex" xmlns:mc="http://schemas.openxmlformats.org/markup-compatibility/2006" xmlns:aink="http://schemas.microsoft.com/office/drawing/2016/ink" xmlns:am3d="http://schemas.microsoft.com/office/drawing/2017/model3d" xmlns:o="urn:schemas-microsoft-com:office:office" xmlns:oel="http://schemas.microsoft.com/office/2019/extlst" xmlns:r="http://schemas.openxmlformats.org/officeDocument/2006/relationships" xmlns:m="http://schemas.openxmlformats.org/officeDocument/2006/math" xmlns:v="urn:schemas-microsoft-com:vml" xmlns:wp14="http://schemas.microsoft.com/office/word/2010/wordprocessingDrawing" xmlns:wp="http://schemas.openxmlformats.org/drawingml/2006/wordprocessingDrawing" xmlns:w10="urn:schemas-microsoft-com:office:word" xmlns:w="http://schemas.openxmlformats.org/wordprocessingml/2006/main" xmlns:w14="http://schemas.microsoft.com/office/word/2010/wordml" xmlns:w15="http://schemas.microsoft.com/office/word/2012/wordml" xmlns:w16cex="http://schemas.microsoft.com/office/word/2018/wordml/cex" xmlns:w16cid="http://schemas.microsoft.com/office/word/2016/wordml/cid" xmlns:w16="http://schemas.microsoft.com/office/word/2018/wordml" xmlns:w16du="http://schemas.microsoft.com/office/word/2023/wordml/word16du" xmlns:w16sdtdh="http://schemas.microsoft.com/office/word/2020/wordml/sdtdatahash" xmlns:w16sdtfl="http://schemas.microsoft.com/office/word/2024/wordml/sdtformatlock" xmlns:w16se="http://schemas.microsoft.com/office/word/2015/wordml/symex" xmlns:wpg="http://schemas.microsoft.com/office/word/2010/wordprocessingGroup" xmlns:wpi="http://schemas.microsoft.com/office/word/2010/wordprocessingInk" xmlns:wne="http://schemas.microsoft.com/office/word/2006/wordml" xmlns:wps="http://schemas.microsoft.com/office/word/2010/wordprocessingShape" mc:Ignorable="w14 w15 w16se w16cid w16 w16cex w16sdtdh w16sdtfl w16du wp14">
   <w:abstractNum w:abstractNumId="0" w15:restartNumberingAfterBreak="0">
+    <w:nsid w:val="03F6367E"/>
+    <w:multiLevelType w:val="multilevel"/>
+    <w:tmpl w:val="95B2691C"/>
+    <w:lvl w:ilvl="0">
+      <w:start w:val="1"/>
+      <w:numFmt w:val="decimal"/>
+      <w:lvlText w:val="%1."/>
+      <w:lvlJc w:val="left"/>
+      <w:pPr>
+        <w:tabs>
+          <w:tab w:val="num" w:pos="720"/>
+        </w:tabs>
+        <w:ind w:left="720" w:hanging="360"/>
+      </w:pPr>
+    </w:lvl>
+    <w:lvl w:ilvl="1">
+      <w:start w:val="1"/>
+      <w:numFmt w:val="bullet"/>
+      <w:lvlText w:val="o"/>
+      <w:lvlJc w:val="left"/>
+      <w:pPr>
+        <w:tabs>
+          <w:tab w:val="num" w:pos="1440"/>
+        </w:tabs>
+        <w:ind w:left="1440" w:hanging="360"/>
+      </w:pPr>
+      <w:rPr>
+        <w:rFonts w:ascii="Courier New" w:hAnsi="Courier New" w:hint="default"/>
+        <w:sz w:val="20"/>
+      </w:rPr>
+    </w:lvl>
+    <w:lvl w:ilvl="2">
+      <w:start w:val="1"/>
+      <w:numFmt w:val="bullet"/>
+      <w:lvlText w:val=""/>
+      <w:lvlJc w:val="left"/>
+      <w:pPr>
+        <w:tabs>
+          <w:tab w:val="num" w:pos="2160"/>
+        </w:tabs>
+        <w:ind w:left="2160" w:hanging="360"/>
+      </w:pPr>
+      <w:rPr>
+        <w:rFonts w:ascii="Wingdings" w:hAnsi="Wingdings" w:hint="default"/>
+        <w:sz w:val="20"/>
+      </w:rPr>
+    </w:lvl>
+    <w:lvl w:ilvl="3" w:tentative="1">
+      <w:start w:val="1"/>
+      <w:numFmt w:val="decimal"/>
+      <w:lvlText w:val="%4."/>
+      <w:lvlJc w:val="left"/>
+      <w:pPr>
+        <w:tabs>
+          <w:tab w:val="num" w:pos="2880"/>
+        </w:tabs>
+        <w:ind w:left="2880" w:hanging="360"/>
+      </w:pPr>
+    </w:lvl>
+    <w:lvl w:ilvl="4" w:tentative="1">
+      <w:start w:val="1"/>
+      <w:numFmt w:val="decimal"/>
+      <w:lvlText w:val="%5."/>
+      <w:lvlJc w:val="left"/>
+      <w:pPr>
+        <w:tabs>
+          <w:tab w:val="num" w:pos="3600"/>
+        </w:tabs>
+        <w:ind w:left="3600" w:hanging="360"/>
+      </w:pPr>
+    </w:lvl>
+    <w:lvl w:ilvl="5" w:tentative="1">
+      <w:start w:val="1"/>
+      <w:numFmt w:val="decimal"/>
+      <w:lvlText w:val="%6."/>
+      <w:lvlJc w:val="left"/>
+      <w:pPr>
+        <w:tabs>
+          <w:tab w:val="num" w:pos="4320"/>
+        </w:tabs>
+        <w:ind w:left="4320" w:hanging="360"/>
+      </w:pPr>
+    </w:lvl>
+    <w:lvl w:ilvl="6" w:tentative="1">
+      <w:start w:val="1"/>
+      <w:numFmt w:val="decimal"/>
+      <w:lvlText w:val="%7."/>
+      <w:lvlJc w:val="left"/>
+      <w:pPr>
+        <w:tabs>
+          <w:tab w:val="num" w:pos="5040"/>
+        </w:tabs>
+        <w:ind w:left="5040" w:hanging="360"/>
+      </w:pPr>
+    </w:lvl>
+    <w:lvl w:ilvl="7" w:tentative="1">
+      <w:start w:val="1"/>
+      <w:numFmt w:val="decimal"/>
+      <w:lvlText w:val="%8."/>
+      <w:lvlJc w:val="left"/>
+      <w:pPr>
+        <w:tabs>
+          <w:tab w:val="num" w:pos="5760"/>
+        </w:tabs>
+        <w:ind w:left="5760" w:hanging="360"/>
+      </w:pPr>
+    </w:lvl>
+    <w:lvl w:ilvl="8" w:tentative="1">
+      <w:start w:val="1"/>
+      <w:numFmt w:val="decimal"/>
+      <w:lvlText w:val="%9."/>
+      <w:lvlJc w:val="left"/>
+      <w:pPr>
+        <w:tabs>
+          <w:tab w:val="num" w:pos="6480"/>
+        </w:tabs>
+        <w:ind w:left="6480" w:hanging="360"/>
+      </w:pPr>
+    </w:lvl>
+  </w:abstractNum>
+  <w:abstractNum w:abstractNumId="1" w15:restartNumberingAfterBreak="0">
     <w:nsid w:val="05E66D71"/>
     <w:multiLevelType w:val="hybridMultilevel"/>
     <w:tmpl w:val="975C1AC8"/>
@@ -2785,7 +3860,7 @@
         <w:rFonts w:hint="default"/>
       </w:rPr>
     </w:lvl>
-    <w:lvl w:ilvl="1" w:tplc="04090019" w:tentative="1">
+    <w:lvl w:ilvl="1" w:tplc="04090019">
       <w:start w:val="1"/>
       <w:numFmt w:val="lowerLetter"/>
       <w:lvlText w:val="%2."/>
@@ -2794,7 +3869,7 @@
         <w:ind w:left="1440" w:hanging="360"/>
       </w:pPr>
     </w:lvl>
-    <w:lvl w:ilvl="2" w:tplc="0409001B" w:tentative="1">
+    <w:lvl w:ilvl="2" w:tplc="0409001B">
       <w:start w:val="1"/>
       <w:numFmt w:val="lowerRoman"/>
       <w:lvlText w:val="%3."/>
@@ -2858,7 +3933,7 @@
       </w:pPr>
     </w:lvl>
   </w:abstractNum>
-  <w:abstractNum w:abstractNumId="1" w15:restartNumberingAfterBreak="0">
+  <w:abstractNum w:abstractNumId="2" w15:restartNumberingAfterBreak="0">
     <w:nsid w:val="096D52E3"/>
     <w:multiLevelType w:val="multilevel"/>
     <w:tmpl w:val="4474AB16"/>
@@ -3007,7 +4082,7 @@
       </w:rPr>
     </w:lvl>
   </w:abstractNum>
-  <w:abstractNum w:abstractNumId="2" w15:restartNumberingAfterBreak="0">
+  <w:abstractNum w:abstractNumId="3" w15:restartNumberingAfterBreak="0">
     <w:nsid w:val="0B087420"/>
     <w:multiLevelType w:val="hybridMultilevel"/>
     <w:tmpl w:val="933625FE"/>
@@ -3120,7 +4195,124 @@
       </w:rPr>
     </w:lvl>
   </w:abstractNum>
-  <w:abstractNum w:abstractNumId="3" w15:restartNumberingAfterBreak="0">
+  <w:abstractNum w:abstractNumId="4" w15:restartNumberingAfterBreak="0">
+    <w:nsid w:val="113E1FB6"/>
+    <w:multiLevelType w:val="multilevel"/>
+    <w:tmpl w:val="804209E6"/>
+    <w:lvl w:ilvl="0">
+      <w:start w:val="1"/>
+      <w:numFmt w:val="decimal"/>
+      <w:lvlText w:val="%1."/>
+      <w:lvlJc w:val="left"/>
+      <w:pPr>
+        <w:tabs>
+          <w:tab w:val="num" w:pos="1170"/>
+        </w:tabs>
+        <w:ind w:left="1170" w:hanging="360"/>
+      </w:pPr>
+    </w:lvl>
+    <w:lvl w:ilvl="1">
+      <w:start w:val="1"/>
+      <w:numFmt w:val="bullet"/>
+      <w:lvlText w:val="o"/>
+      <w:lvlJc w:val="left"/>
+      <w:pPr>
+        <w:tabs>
+          <w:tab w:val="num" w:pos="1890"/>
+        </w:tabs>
+        <w:ind w:left="1890" w:hanging="360"/>
+      </w:pPr>
+      <w:rPr>
+        <w:rFonts w:ascii="Courier New" w:hAnsi="Courier New" w:hint="default"/>
+        <w:sz w:val="20"/>
+      </w:rPr>
+    </w:lvl>
+    <w:lvl w:ilvl="2" w:tentative="1">
+      <w:start w:val="1"/>
+      <w:numFmt w:val="decimal"/>
+      <w:lvlText w:val="%3."/>
+      <w:lvlJc w:val="left"/>
+      <w:pPr>
+        <w:tabs>
+          <w:tab w:val="num" w:pos="2610"/>
+        </w:tabs>
+        <w:ind w:left="2610" w:hanging="360"/>
+      </w:pPr>
+    </w:lvl>
+    <w:lvl w:ilvl="3" w:tentative="1">
+      <w:start w:val="1"/>
+      <w:numFmt w:val="decimal"/>
+      <w:lvlText w:val="%4."/>
+      <w:lvlJc w:val="left"/>
+      <w:pPr>
+        <w:tabs>
+          <w:tab w:val="num" w:pos="3330"/>
+        </w:tabs>
+        <w:ind w:left="3330" w:hanging="360"/>
+      </w:pPr>
+    </w:lvl>
+    <w:lvl w:ilvl="4" w:tentative="1">
+      <w:start w:val="1"/>
+      <w:numFmt w:val="decimal"/>
+      <w:lvlText w:val="%5."/>
+      <w:lvlJc w:val="left"/>
+      <w:pPr>
+        <w:tabs>
+          <w:tab w:val="num" w:pos="4050"/>
+        </w:tabs>
+        <w:ind w:left="4050" w:hanging="360"/>
+      </w:pPr>
+    </w:lvl>
+    <w:lvl w:ilvl="5" w:tentative="1">
+      <w:start w:val="1"/>
+      <w:numFmt w:val="decimal"/>
+      <w:lvlText w:val="%6."/>
+      <w:lvlJc w:val="left"/>
+      <w:pPr>
+        <w:tabs>
+          <w:tab w:val="num" w:pos="4770"/>
+        </w:tabs>
+        <w:ind w:left="4770" w:hanging="360"/>
+      </w:pPr>
+    </w:lvl>
+    <w:lvl w:ilvl="6" w:tentative="1">
+      <w:start w:val="1"/>
+      <w:numFmt w:val="decimal"/>
+      <w:lvlText w:val="%7."/>
+      <w:lvlJc w:val="left"/>
+      <w:pPr>
+        <w:tabs>
+          <w:tab w:val="num" w:pos="5490"/>
+        </w:tabs>
+        <w:ind w:left="5490" w:hanging="360"/>
+      </w:pPr>
+    </w:lvl>
+    <w:lvl w:ilvl="7" w:tentative="1">
+      <w:start w:val="1"/>
+      <w:numFmt w:val="decimal"/>
+      <w:lvlText w:val="%8."/>
+      <w:lvlJc w:val="left"/>
+      <w:pPr>
+        <w:tabs>
+          <w:tab w:val="num" w:pos="6210"/>
+        </w:tabs>
+        <w:ind w:left="6210" w:hanging="360"/>
+      </w:pPr>
+    </w:lvl>
+    <w:lvl w:ilvl="8" w:tentative="1">
+      <w:start w:val="1"/>
+      <w:numFmt w:val="decimal"/>
+      <w:lvlText w:val="%9."/>
+      <w:lvlJc w:val="left"/>
+      <w:pPr>
+        <w:tabs>
+          <w:tab w:val="num" w:pos="6930"/>
+        </w:tabs>
+        <w:ind w:left="6930" w:hanging="360"/>
+      </w:pPr>
+    </w:lvl>
+  </w:abstractNum>
+  <w:abstractNum w:abstractNumId="5" w15:restartNumberingAfterBreak="0">
     <w:nsid w:val="20D13C8D"/>
     <w:multiLevelType w:val="hybridMultilevel"/>
     <w:tmpl w:val="75D280E8"/>
@@ -3233,7 +4425,7 @@
       </w:rPr>
     </w:lvl>
   </w:abstractNum>
-  <w:abstractNum w:abstractNumId="4" w15:restartNumberingAfterBreak="0">
+  <w:abstractNum w:abstractNumId="6" w15:restartNumberingAfterBreak="0">
     <w:nsid w:val="2BF33D2C"/>
     <w:multiLevelType w:val="multilevel"/>
     <w:tmpl w:val="2856E502"/>
@@ -3382,7 +4574,7 @@
       </w:rPr>
     </w:lvl>
   </w:abstractNum>
-  <w:abstractNum w:abstractNumId="5" w15:restartNumberingAfterBreak="0">
+  <w:abstractNum w:abstractNumId="7" w15:restartNumberingAfterBreak="0">
     <w:nsid w:val="52A25D13"/>
     <w:multiLevelType w:val="hybridMultilevel"/>
     <w:tmpl w:val="7AE878CE"/>
@@ -3495,7 +4687,7 @@
       </w:rPr>
     </w:lvl>
   </w:abstractNum>
-  <w:abstractNum w:abstractNumId="6" w15:restartNumberingAfterBreak="0">
+  <w:abstractNum w:abstractNumId="8" w15:restartNumberingAfterBreak="0">
     <w:nsid w:val="548529F7"/>
     <w:multiLevelType w:val="hybridMultilevel"/>
     <w:tmpl w:val="54CC8E78"/>
@@ -3608,7 +4800,7 @@
       </w:rPr>
     </w:lvl>
   </w:abstractNum>
-  <w:abstractNum w:abstractNumId="7" w15:restartNumberingAfterBreak="0">
+  <w:abstractNum w:abstractNumId="9" w15:restartNumberingAfterBreak="0">
     <w:nsid w:val="5AA064DD"/>
     <w:multiLevelType w:val="multilevel"/>
     <w:tmpl w:val="617EB156"/>
@@ -3757,7 +4949,7 @@
       </w:rPr>
     </w:lvl>
   </w:abstractNum>
-  <w:abstractNum w:abstractNumId="8" w15:restartNumberingAfterBreak="0">
+  <w:abstractNum w:abstractNumId="10" w15:restartNumberingAfterBreak="0">
     <w:nsid w:val="68985F5B"/>
     <w:multiLevelType w:val="hybridMultilevel"/>
     <w:tmpl w:val="CC00BF8C"/>
@@ -3870,7 +5062,7 @@
       </w:rPr>
     </w:lvl>
   </w:abstractNum>
-  <w:abstractNum w:abstractNumId="9" w15:restartNumberingAfterBreak="0">
+  <w:abstractNum w:abstractNumId="11" w15:restartNumberingAfterBreak="0">
     <w:nsid w:val="75AC28C2"/>
     <w:multiLevelType w:val="multilevel"/>
     <w:tmpl w:val="0409001D"/>
@@ -3956,7 +5148,7 @@
       </w:pPr>
     </w:lvl>
   </w:abstractNum>
-  <w:abstractNum w:abstractNumId="10" w15:restartNumberingAfterBreak="0">
+  <w:abstractNum w:abstractNumId="12" w15:restartNumberingAfterBreak="0">
     <w:nsid w:val="768B14CB"/>
     <w:multiLevelType w:val="hybridMultilevel"/>
     <w:tmpl w:val="DEC4C480"/>
@@ -4070,37 +5262,43 @@
     </w:lvl>
   </w:abstractNum>
   <w:num w:numId="1" w16cid:durableId="1347823380">
+    <w:abstractNumId w:val="9"/>
+  </w:num>
+  <w:num w:numId="2" w16cid:durableId="1366829927">
+    <w:abstractNumId w:val="8"/>
+  </w:num>
+  <w:num w:numId="3" w16cid:durableId="899248842">
+    <w:abstractNumId w:val="11"/>
+  </w:num>
+  <w:num w:numId="4" w16cid:durableId="280914393">
+    <w:abstractNumId w:val="12"/>
+  </w:num>
+  <w:num w:numId="5" w16cid:durableId="1449855130">
+    <w:abstractNumId w:val="5"/>
+  </w:num>
+  <w:num w:numId="6" w16cid:durableId="1477409152">
+    <w:abstractNumId w:val="10"/>
+  </w:num>
+  <w:num w:numId="7" w16cid:durableId="511647372">
+    <w:abstractNumId w:val="6"/>
+  </w:num>
+  <w:num w:numId="8" w16cid:durableId="75369316">
+    <w:abstractNumId w:val="2"/>
+  </w:num>
+  <w:num w:numId="9" w16cid:durableId="312952699">
+    <w:abstractNumId w:val="3"/>
+  </w:num>
+  <w:num w:numId="10" w16cid:durableId="46926606">
+    <w:abstractNumId w:val="1"/>
+  </w:num>
+  <w:num w:numId="11" w16cid:durableId="259223419">
     <w:abstractNumId w:val="7"/>
   </w:num>
-  <w:num w:numId="2" w16cid:durableId="1366829927">
-    <w:abstractNumId w:val="6"/>
-  </w:num>
-  <w:num w:numId="3" w16cid:durableId="899248842">
-    <w:abstractNumId w:val="9"/>
-  </w:num>
-  <w:num w:numId="4" w16cid:durableId="280914393">
-    <w:abstractNumId w:val="10"/>
-  </w:num>
-  <w:num w:numId="5" w16cid:durableId="1449855130">
-    <w:abstractNumId w:val="3"/>
-  </w:num>
-  <w:num w:numId="6" w16cid:durableId="1477409152">
-    <w:abstractNumId w:val="8"/>
-  </w:num>
-  <w:num w:numId="7" w16cid:durableId="511647372">
-    <w:abstractNumId w:val="4"/>
-  </w:num>
-  <w:num w:numId="8" w16cid:durableId="75369316">
-    <w:abstractNumId w:val="1"/>
-  </w:num>
-  <w:num w:numId="9" w16cid:durableId="312952699">
-    <w:abstractNumId w:val="2"/>
-  </w:num>
-  <w:num w:numId="10" w16cid:durableId="46926606">
+  <w:num w:numId="12" w16cid:durableId="1552955574">
     <w:abstractNumId w:val="0"/>
   </w:num>
-  <w:num w:numId="11" w16cid:durableId="259223419">
-    <w:abstractNumId w:val="5"/>
+  <w:num w:numId="13" w16cid:durableId="2146774862">
+    <w:abstractNumId w:val="4"/>
   </w:num>
 </w:numbering>
 </file>
@@ -5097,6 +6295,19 @@
       <w14:ligatures w14:val="none"/>
     </w:rPr>
   </w:style>
+  <w:style w:type="character" w:styleId="HTMLCode">
+    <w:name w:val="HTML Code"/>
+    <w:basedOn w:val="DefaultParagraphFont"/>
+    <w:uiPriority w:val="99"/>
+    <w:semiHidden/>
+    <w:unhideWhenUsed/>
+    <w:rsid w:val="00526455"/>
+    <w:rPr>
+      <w:rFonts w:ascii="Courier New" w:eastAsia="Times New Roman" w:hAnsi="Courier New" w:cs="Courier New"/>
+      <w:sz w:val="20"/>
+      <w:szCs w:val="20"/>
+    </w:rPr>
+  </w:style>
 </w:styles>
 </file>
 

</xml_diff>